<commit_message>
Project 2 Updated Specs
</commit_message>
<xml_diff>
--- a/Project Two.docx
+++ b/Project Two.docx
@@ -150,7 +150,7 @@
               </mc:Choice>
               <mc:Fallback>
                 <w:pict>
-                  <v:rect id="Rectangle 2" o:spid="_x0000_s1026" style="position:absolute;margin-left:33.85pt;margin-top:717.15pt;width:540pt;height:30.6pt;z-index:251660288;visibility:visible;mso-wrap-style:square;mso-width-percent:0;mso-height-percent:0;mso-wrap-distance-left:9pt;mso-wrap-distance-top:0;mso-wrap-distance-right:9pt;mso-wrap-distance-bottom:0;mso-position-horizontal:absolute;mso-position-horizontal-relative:page;mso-position-vertical:absolute;mso-position-vertical-relative:page;mso-width-percent:0;mso-height-percent:0;mso-width-relative:page;mso-height-relative:page;v-text-anchor:top" o:gfxdata="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" filled="f" stroked="f">
+                  <v:rect id="Rectangle 2" o:spid="_x0000_s1026" style="position:absolute;margin-left:33.85pt;margin-top:717.15pt;width:540pt;height:30.6pt;z-index:251660288;visibility:visible;mso-wrap-style:square;mso-width-percent:0;mso-height-percent:0;mso-wrap-distance-left:9pt;mso-wrap-distance-top:0;mso-wrap-distance-right:9pt;mso-wrap-distance-bottom:0;mso-position-horizontal:absolute;mso-position-horizontal-relative:page;mso-position-vertical:absolute;mso-position-vertical-relative:page;mso-width-percent:0;mso-height-percent:0;mso-width-relative:page;mso-height-relative:page;v-text-anchor:top" o:gfxdata="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" filled="f" stroked="f">
                     <v:textbox>
                       <w:txbxContent>
                         <w:p>
@@ -404,7 +404,7 @@
               </mc:Choice>
               <mc:Fallback>
                 <w:pict>
-                  <v:rect id="Rectangle 3" o:spid="_x0000_s1027" style="position:absolute;margin-left:33.85pt;margin-top:392.4pt;width:464.4pt;height:269.15pt;z-index:251661312;visibility:visible;mso-wrap-style:square;mso-width-percent:0;mso-height-percent:0;mso-wrap-distance-left:9pt;mso-wrap-distance-top:0;mso-wrap-distance-right:9pt;mso-wrap-distance-bottom:0;mso-position-horizontal:absolute;mso-position-horizontal-relative:page;mso-position-vertical:absolute;mso-position-vertical-relative:page;mso-width-percent:0;mso-height-percent:0;mso-width-relative:page;mso-height-relative:page;v-text-anchor:top" o:gfxdata="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" filled="f" stroked="f">
+                  <v:rect id="Rectangle 3" o:spid="_x0000_s1027" style="position:absolute;margin-left:33.85pt;margin-top:392.4pt;width:464.4pt;height:269.15pt;z-index:251661312;visibility:visible;mso-wrap-style:square;mso-width-percent:0;mso-height-percent:0;mso-wrap-distance-left:9pt;mso-wrap-distance-top:0;mso-wrap-distance-right:9pt;mso-wrap-distance-bottom:0;mso-position-horizontal:absolute;mso-position-horizontal-relative:page;mso-position-vertical:absolute;mso-position-vertical-relative:page;mso-width-percent:0;mso-height-percent:0;mso-width-relative:page;mso-height-relative:page;v-text-anchor:top" o:gfxdata="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" filled="f" stroked="f">
                     <v:textbox>
                       <w:txbxContent>
                         <w:sdt>
@@ -954,7 +954,7 @@
               </mc:Choice>
               <mc:Fallback>
                 <w:pict>
-                  <v:group id="Group 15" o:spid="_x0000_s1028" style="position:absolute;margin-left:364.5pt;margin-top:-385.65pt;width:143.25pt;height:60.75pt;z-index:251664384" coordorigin="8895,1230" coordsize="2865,1215" o:gfxdata="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">
+                  <v:group id="Group 15" o:spid="_x0000_s1028" style="position:absolute;margin-left:364.5pt;margin-top:-385.65pt;width:143.25pt;height:60.75pt;z-index:251664384" coordorigin="8895,1230" coordsize="2865,1215" o:gfxdata="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">
                     <v:shapetype id="_x0000_t202" coordsize="21600,21600" o:spt="202" path="m0,0l0,21600,21600,21600,21600,0xe">
                       <v:stroke joinstyle="miter"/>
                       <v:path gradientshapeok="t" o:connecttype="rect"/>
@@ -982,6 +982,10 @@
                         </w:txbxContent>
                       </v:textbox>
                     </v:shape>
+                    <v:shapetype id="_x0000_t32" coordsize="21600,21600" o:spt="32" o:oned="t" path="m0,0l21600,21600e" filled="f">
+                      <v:path arrowok="t" fillok="f" o:connecttype="none"/>
+                      <o:lock v:ext="edit" shapetype="t"/>
+                    </v:shapetype>
                     <v:shape id="AutoShape 17" o:spid="_x0000_s1030" type="#_x0000_t32" style="position:absolute;left:10290;top:1590;width:0;height:630;visibility:visible;mso-wrap-style:square" o:connectortype="straight" o:gfxdata="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" strokecolor="white" strokeweight="1.5pt"/>
                     <v:shape id="Text Box 18" o:spid="_x0000_s1031" type="#_x0000_t202" style="position:absolute;left:8895;top:1455;width:1365;height:630;visibility:visible;mso-wrap-style:square;v-text-anchor:top" o:gfxdata="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" filled="f" stroked="f">
                       <v:textbox>
@@ -1026,6 +1030,14 @@
     </w:sdt>
     <w:sdt>
       <w:sdtPr>
+        <w:rPr>
+          <w:rFonts w:asciiTheme="minorHAnsi" w:eastAsiaTheme="minorEastAsia" w:hAnsiTheme="minorHAnsi" w:cstheme="minorBidi"/>
+          <w:b w:val="0"/>
+          <w:bCs w:val="0"/>
+          <w:color w:val="auto"/>
+          <w:sz w:val="24"/>
+          <w:szCs w:val="24"/>
+        </w:rPr>
         <w:id w:val="-647517756"/>
         <w:docPartObj>
           <w:docPartGallery w:val="Table of Contents"/>
@@ -1034,11 +1046,7 @@
       </w:sdtPr>
       <w:sdtEndPr>
         <w:rPr>
-          <w:rFonts w:asciiTheme="minorHAnsi" w:eastAsiaTheme="minorEastAsia" w:hAnsiTheme="minorHAnsi" w:cstheme="minorBidi"/>
           <w:noProof/>
-          <w:color w:val="auto"/>
-          <w:sz w:val="24"/>
-          <w:szCs w:val="24"/>
         </w:rPr>
       </w:sdtEndPr>
       <w:sdtContent>
@@ -2897,6 +2905,7 @@
       </w:r>
       <w:bookmarkEnd w:id="0"/>
     </w:p>
+    <w:p/>
     <w:tbl>
       <w:tblPr>
         <w:tblStyle w:val="LightList-Accent1"/>
@@ -3035,6 +3044,62 @@
             </w:r>
             <w:r>
               <w:t xml:space="preserve"> version</w:t>
+            </w:r>
+          </w:p>
+        </w:tc>
+      </w:tr>
+      <w:tr>
+        <w:tc>
+          <w:tcPr>
+            <w:tcW w:w="918" w:type="dxa"/>
+          </w:tcPr>
+          <w:p>
+            <w:pPr>
+              <w:pStyle w:val="ListParagraph"/>
+              <w:numPr>
+                <w:ilvl w:val="0"/>
+                <w:numId w:val="1"/>
+              </w:numPr>
+            </w:pPr>
+          </w:p>
+        </w:tc>
+        <w:tc>
+          <w:tcPr>
+            <w:tcW w:w="1620" w:type="dxa"/>
+          </w:tcPr>
+          <w:p>
+            <w:r>
+              <w:t>1.1</w:t>
+            </w:r>
+          </w:p>
+        </w:tc>
+        <w:tc>
+          <w:tcPr>
+            <w:tcW w:w="1800" w:type="dxa"/>
+          </w:tcPr>
+          <w:p>
+            <w:r>
+              <w:t>9 Oct 14</w:t>
+            </w:r>
+          </w:p>
+        </w:tc>
+        <w:tc>
+          <w:tcPr>
+            <w:tcW w:w="1771" w:type="dxa"/>
+          </w:tcPr>
+          <w:p>
+            <w:r>
+              <w:t>Nikhil L</w:t>
+            </w:r>
+          </w:p>
+        </w:tc>
+        <w:tc>
+          <w:tcPr>
+            <w:tcW w:w="3057" w:type="dxa"/>
+          </w:tcPr>
+          <w:p>
+            <w:r>
+              <w:t>Expanded requirements</w:t>
             </w:r>
           </w:p>
         </w:tc>
@@ -3883,7 +3948,7 @@
           </mc:Choice>
           <mc:Fallback>
             <w:pict>
-              <v:group id="Group 23" o:spid="_x0000_s1032" style="position:absolute;left:0;text-align:left;margin-left:-62.95pt;margin-top:60.2pt;width:567pt;height:198pt;z-index:251686912" coordsize="7200900,2514600" o:gfxdata="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">
+              <v:group id="Group 23" o:spid="_x0000_s1032" style="position:absolute;left:0;text-align:left;margin-left:-62.95pt;margin-top:60.2pt;width:567pt;height:198pt;z-index:251686912" coordsize="7200900,2514600" o:gfxdata="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">
                 <v:roundrect id="Rounded Rectangle 1" o:spid="_x0000_s1033" style="position:absolute;left:1257300;width:1257300;height:685800;visibility:visible;mso-wrap-style:square;v-text-anchor:middle" arcsize="10923f" o:gfxdata="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" fillcolor="#4f81bd [3204]" strokecolor="black [3213]">
                   <v:fill color2="#a7bfde [1620]" rotate="t" type="gradient">
                     <o:fill v:ext="view" type="gradientUnscaled"/>
@@ -7079,6 +7144,125 @@
       </w:tr>
     </w:tbl>
     <w:p>
+      <w:bookmarkStart w:id="13" w:name="_Toc273569009"/>
+    </w:p>
+    <w:p>
+      <w:pPr>
+        <w:ind w:left="720"/>
+      </w:pPr>
+      <w:r>
+        <w:t>Additional notes:</w:t>
+      </w:r>
+    </w:p>
+    <w:p>
+      <w:pPr>
+        <w:pStyle w:val="ListParagraph"/>
+        <w:numPr>
+          <w:ilvl w:val="0"/>
+          <w:numId w:val="34"/>
+        </w:numPr>
+      </w:pPr>
+      <w:r>
+        <w:t>NOT</w:t>
+      </w:r>
+    </w:p>
+    <w:p>
+      <w:pPr>
+        <w:pStyle w:val="ListParagraph"/>
+        <w:numPr>
+          <w:ilvl w:val="0"/>
+          <w:numId w:val="35"/>
+        </w:numPr>
+      </w:pPr>
+      <w:r>
+        <w:t>This would never be the first term in a clause, like ‘NOT A OR B’</w:t>
+      </w:r>
+    </w:p>
+    <w:p>
+      <w:pPr>
+        <w:pStyle w:val="ListParagraph"/>
+        <w:numPr>
+          <w:ilvl w:val="0"/>
+          <w:numId w:val="35"/>
+        </w:numPr>
+      </w:pPr>
+      <w:r>
+        <w:t>It would always be used with two terms only. So you would not get ‘A B NOT C’ or ‘A NOT B C’ etc. So it would always be of the form ‘A NOT B’.</w:t>
+      </w:r>
+    </w:p>
+    <w:p>
+      <w:pPr>
+        <w:pStyle w:val="ListParagraph"/>
+        <w:numPr>
+          <w:ilvl w:val="0"/>
+          <w:numId w:val="35"/>
+        </w:numPr>
+      </w:pPr>
+      <w:r>
+        <w:t>But the grouped clause can be combined with larger clauses like ‘A B C D E F (G NOT H)’</w:t>
+      </w:r>
+    </w:p>
+    <w:p>
+      <w:pPr>
+        <w:pStyle w:val="ListParagraph"/>
+        <w:numPr>
+          <w:ilvl w:val="0"/>
+          <w:numId w:val="35"/>
+        </w:numPr>
+      </w:pPr>
+      <w:r>
+        <w:t>Even when no operator is defined, it should be assumed as AND, i.e. it is not valid with OR ‘A OR NOT B’ for example.</w:t>
+      </w:r>
+    </w:p>
+    <w:p>
+      <w:pPr>
+        <w:pStyle w:val="ListParagraph"/>
+        <w:numPr>
+          <w:ilvl w:val="0"/>
+          <w:numId w:val="34"/>
+        </w:numPr>
+      </w:pPr>
+      <w:r>
+        <w:t>Default operators and Boolean operators</w:t>
+      </w:r>
+    </w:p>
+    <w:p>
+      <w:pPr>
+        <w:pStyle w:val="ListParagraph"/>
+        <w:numPr>
+          <w:ilvl w:val="0"/>
+          <w:numId w:val="36"/>
+        </w:numPr>
+      </w:pPr>
+      <w:r>
+        <w:t>A given clause would either have a Boolean operator or not, but not both.</w:t>
+      </w:r>
+    </w:p>
+    <w:p>
+      <w:pPr>
+        <w:pStyle w:val="ListParagraph"/>
+        <w:numPr>
+          <w:ilvl w:val="0"/>
+          <w:numId w:val="36"/>
+        </w:numPr>
+      </w:pPr>
+      <w:r>
+        <w:t>At most a clause would have four terms or clauses. So ‘A B C D’ and ‘(A OR B OR C OR D) AND ((E AND F) OR (G AND H)) AND ((I OR J OR K) AND (L OR M OR N OR O)) AND (P OR (Q OR (R OR (S AND T))))’ are both valid.</w:t>
+      </w:r>
+    </w:p>
+    <w:p>
+      <w:pPr>
+        <w:pStyle w:val="ListParagraph"/>
+        <w:numPr>
+          <w:ilvl w:val="0"/>
+          <w:numId w:val="36"/>
+        </w:numPr>
+      </w:pPr>
+      <w:r>
+        <w:t>Above implies nested queries as well.</w:t>
+      </w:r>
+    </w:p>
+    <w:p>
       <w:pPr>
         <w:pStyle w:val="Heading1"/>
         <w:numPr>
@@ -7086,13 +7270,10 @@
           <w:numId w:val="3"/>
         </w:numPr>
       </w:pPr>
-      <w:bookmarkStart w:id="13" w:name="_Toc273569009"/>
       <w:r>
         <w:t>Testing and evaluation</w:t>
       </w:r>
-      <w:bookmarkStart w:id="14" w:name="_GoBack"/>
       <w:bookmarkEnd w:id="13"/>
-      <w:bookmarkEnd w:id="14"/>
     </w:p>
     <w:p>
       <w:pPr>
@@ -7205,11 +7386,11 @@
           <w:numId w:val="3"/>
         </w:numPr>
       </w:pPr>
-      <w:bookmarkStart w:id="15" w:name="_Toc273569010"/>
+      <w:bookmarkStart w:id="14" w:name="_Toc273569010"/>
       <w:r>
         <w:t>Grading guidelines</w:t>
       </w:r>
-      <w:bookmarkEnd w:id="15"/>
+      <w:bookmarkEnd w:id="14"/>
     </w:p>
     <w:p>
       <w:pPr>
@@ -8077,11 +8258,11 @@
           <w:numId w:val="3"/>
         </w:numPr>
       </w:pPr>
-      <w:bookmarkStart w:id="16" w:name="_Toc273569011"/>
+      <w:bookmarkStart w:id="15" w:name="_Toc273569011"/>
       <w:r>
         <w:t>Automated tests</w:t>
       </w:r>
-      <w:bookmarkEnd w:id="16"/>
+      <w:bookmarkEnd w:id="15"/>
     </w:p>
     <w:p>
       <w:pPr>
@@ -8107,11 +8288,11 @@
           <w:numId w:val="3"/>
         </w:numPr>
       </w:pPr>
-      <w:bookmarkStart w:id="17" w:name="_Toc273569012"/>
+      <w:bookmarkStart w:id="16" w:name="_Toc273569012"/>
       <w:r>
         <w:t>Manual testing</w:t>
       </w:r>
-      <w:bookmarkEnd w:id="17"/>
+      <w:bookmarkEnd w:id="16"/>
     </w:p>
     <w:p>
       <w:pPr>
@@ -8189,11 +8370,11 @@
           <w:numId w:val="3"/>
         </w:numPr>
       </w:pPr>
-      <w:bookmarkStart w:id="18" w:name="_Toc273569013"/>
+      <w:bookmarkStart w:id="17" w:name="_Toc273569013"/>
       <w:r>
         <w:t>Performance evaluation</w:t>
       </w:r>
-      <w:bookmarkEnd w:id="18"/>
+      <w:bookmarkEnd w:id="17"/>
     </w:p>
     <w:p>
       <w:pPr>
@@ -8469,11 +8650,11 @@
           <w:numId w:val="3"/>
         </w:numPr>
       </w:pPr>
-      <w:bookmarkStart w:id="19" w:name="_Toc273569014"/>
+      <w:bookmarkStart w:id="18" w:name="_Toc273569014"/>
       <w:r>
         <w:t>Indexing and code reuse</w:t>
       </w:r>
-      <w:bookmarkEnd w:id="19"/>
+      <w:bookmarkEnd w:id="18"/>
     </w:p>
     <w:p>
       <w:pPr>
@@ -8543,6 +8724,24 @@
     </w:p>
     <w:p>
       <w:pPr>
+        <w:pStyle w:val="ListParagraph"/>
+        <w:numPr>
+          <w:ilvl w:val="0"/>
+          <w:numId w:val="29"/>
+        </w:numPr>
+        <w:rPr>
+          <w:b/>
+        </w:rPr>
+      </w:pPr>
+      <w:r>
+        <w:rPr>
+          <w:b/>
+        </w:rPr>
+        <w:t xml:space="preserve">As before, we do not expect any external libraries to be required or used. </w:t>
+      </w:r>
+    </w:p>
+    <w:p>
+      <w:pPr>
         <w:ind w:left="360"/>
       </w:pPr>
     </w:p>
@@ -8592,11 +8791,11 @@
           <w:numId w:val="3"/>
         </w:numPr>
       </w:pPr>
-      <w:bookmarkStart w:id="20" w:name="_Toc273569015"/>
+      <w:bookmarkStart w:id="19" w:name="_Toc273569015"/>
       <w:r>
         <w:t>Bonus</w:t>
       </w:r>
-      <w:bookmarkEnd w:id="20"/>
+      <w:bookmarkEnd w:id="19"/>
     </w:p>
     <w:p>
       <w:pPr>
@@ -8614,11 +8813,11 @@
           <w:numId w:val="3"/>
         </w:numPr>
       </w:pPr>
-      <w:bookmarkStart w:id="21" w:name="_Toc273569016"/>
+      <w:bookmarkStart w:id="20" w:name="_Toc273569016"/>
       <w:r>
         <w:t>Wildcard queries</w:t>
       </w:r>
-      <w:bookmarkEnd w:id="21"/>
+      <w:bookmarkEnd w:id="20"/>
     </w:p>
     <w:p>
       <w:pPr>
@@ -8727,11 +8926,11 @@
       <w:r>
         <w:t xml:space="preserve"> </w:t>
       </w:r>
-      <w:bookmarkStart w:id="22" w:name="_Toc273569017"/>
+      <w:bookmarkStart w:id="21" w:name="_Toc273569017"/>
       <w:r>
         <w:t>Spelling correction</w:t>
       </w:r>
-      <w:bookmarkEnd w:id="22"/>
+      <w:bookmarkEnd w:id="21"/>
     </w:p>
     <w:p>
       <w:pPr>
@@ -8743,6 +8942,1127 @@
       <w:r>
         <w:t>We would use automated tests to compute the MAP of your returned results. Based on the band in which they lie, would determine your total score.</w:t>
       </w:r>
+    </w:p>
+    <w:p>
+      <w:pPr>
+        <w:pStyle w:val="Heading2"/>
+        <w:numPr>
+          <w:ilvl w:val="1"/>
+          <w:numId w:val="3"/>
+        </w:numPr>
+      </w:pPr>
+      <w:r>
+        <w:t>Additional requirements</w:t>
+      </w:r>
+    </w:p>
+    <w:p>
+      <w:pPr>
+        <w:ind w:left="720"/>
+      </w:pPr>
+      <w:r>
+        <w:t>For three person teams, the following additional functionalities would need to be implemented. We first describe the requirements and testing methodologies and follow it up with the modified grading guidelines.</w:t>
+      </w:r>
+    </w:p>
+    <w:p>
+      <w:pPr>
+        <w:pStyle w:val="Heading3"/>
+        <w:numPr>
+          <w:ilvl w:val="2"/>
+          <w:numId w:val="3"/>
+        </w:numPr>
+      </w:pPr>
+      <w:r>
+        <w:t>Synonym expansion</w:t>
+      </w:r>
+    </w:p>
+    <w:p>
+      <w:pPr>
+        <w:ind w:left="720"/>
+      </w:pPr>
+      <w:r>
+        <w:t>As part of this requirement, you are expected to expand</w:t>
+      </w:r>
+      <w:r>
+        <w:t xml:space="preserve"> terms using their synonyms to serve better search results. Note that this could be done either at the indexing time or retrieval time. Given a query the end result is the system should return results if it matches either the term or its synonyms. A thesaurus would be provided where each line would be of the form:</w:t>
+      </w:r>
+    </w:p>
+    <w:p>
+      <w:pPr>
+        <w:ind w:left="720"/>
+      </w:pPr>
+    </w:p>
+    <w:p>
+      <w:pPr>
+        <w:ind w:left="720"/>
+      </w:pPr>
+      <w:proofErr w:type="gramStart"/>
+      <w:r>
+        <w:t>word1</w:t>
+      </w:r>
+      <w:proofErr w:type="gramEnd"/>
+      <w:r>
+        <w:t>, word2, word3, ….</w:t>
+      </w:r>
+    </w:p>
+    <w:p>
+      <w:pPr>
+        <w:ind w:left="720"/>
+      </w:pPr>
+    </w:p>
+    <w:p>
+      <w:pPr>
+        <w:ind w:left="720"/>
+      </w:pPr>
+      <w:r>
+        <w:t xml:space="preserve">Where word1, word2, word3 etc. are all synonyms of each other. </w:t>
+      </w:r>
+    </w:p>
+    <w:p>
+      <w:pPr>
+        <w:ind w:left="720"/>
+      </w:pPr>
+    </w:p>
+    <w:p>
+      <w:pPr>
+        <w:ind w:left="720"/>
+      </w:pPr>
+      <w:r>
+        <w:t xml:space="preserve">We would test this functionality by measuring the F-measure on the returned results. We would not test this functionality </w:t>
+      </w:r>
+      <w:r>
+        <w:t xml:space="preserve">for more than two term queries and with wildcards. However, we can test it with proximity searches and spelling errors. </w:t>
+      </w:r>
+    </w:p>
+    <w:p>
+      <w:pPr>
+        <w:pStyle w:val="Heading3"/>
+        <w:numPr>
+          <w:ilvl w:val="2"/>
+          <w:numId w:val="3"/>
+        </w:numPr>
+      </w:pPr>
+      <w:r>
+        <w:t>Proximity search</w:t>
+      </w:r>
+    </w:p>
+    <w:p>
+      <w:pPr>
+        <w:ind w:left="720"/>
+      </w:pPr>
+      <w:r>
+        <w:t xml:space="preserve">As part of this requirement, you are expected to implement </w:t>
+      </w:r>
+      <w:r>
+        <w:t xml:space="preserve">phrase queries with a given proximity value. For example, given (A B)~5, the searcher must find documents with the terms A and B within 5 words of each other (in either direction).  You can assume that the given proximity value is a positive non-zero integer. Apart from finding documents, some smarts would be needed to establish relevance i.e., is a document with the terms being 4 words apart more relevant than say 10 words apart (assuming proximity value &gt;= 10). As above, we would use the F-measure </w:t>
+      </w:r>
+      <w:r>
+        <w:t>scores on a set of queries to score this.</w:t>
+      </w:r>
+    </w:p>
+    <w:p>
+      <w:pPr>
+        <w:pStyle w:val="Heading3"/>
+        <w:numPr>
+          <w:ilvl w:val="2"/>
+          <w:numId w:val="3"/>
+        </w:numPr>
+      </w:pPr>
+      <w:r>
+        <w:t>Grading guidelines</w:t>
+      </w:r>
+    </w:p>
+    <w:p>
+      <w:pPr>
+        <w:ind w:left="720"/>
+      </w:pPr>
+      <w:r>
+        <w:t>The following modified guidelines apply:</w:t>
+      </w:r>
+    </w:p>
+    <w:p>
+      <w:pPr>
+        <w:ind w:left="720"/>
+      </w:pPr>
+    </w:p>
+    <w:tbl>
+      <w:tblPr>
+        <w:tblStyle w:val="MediumShading1-Accent1"/>
+        <w:tblW w:w="8910" w:type="dxa"/>
+        <w:tblBorders>
+          <w:top w:val="single" w:sz="4" w:space="0" w:color="auto"/>
+          <w:left w:val="single" w:sz="4" w:space="0" w:color="auto"/>
+          <w:bottom w:val="single" w:sz="4" w:space="0" w:color="auto"/>
+          <w:right w:val="single" w:sz="4" w:space="0" w:color="auto"/>
+          <w:insideH w:val="single" w:sz="4" w:space="0" w:color="auto"/>
+          <w:insideV w:val="single" w:sz="4" w:space="0" w:color="auto"/>
+        </w:tblBorders>
+        <w:tblLook w:val="06A0" w:firstRow="1" w:lastRow="0" w:firstColumn="1" w:lastColumn="0" w:noHBand="1" w:noVBand="1"/>
+      </w:tblPr>
+      <w:tblGrid>
+        <w:gridCol w:w="1188"/>
+        <w:gridCol w:w="5940"/>
+        <w:gridCol w:w="1782"/>
+      </w:tblGrid>
+      <w:tr>
+        <w:trPr>
+          <w:cnfStyle w:val="100000000000" w:firstRow="1" w:lastRow="0" w:firstColumn="0" w:lastColumn="0" w:oddVBand="0" w:evenVBand="0" w:oddHBand="0" w:evenHBand="0" w:firstRowFirstColumn="0" w:firstRowLastColumn="0" w:lastRowFirstColumn="0" w:lastRowLastColumn="0"/>
+        </w:trPr>
+        <w:tc>
+          <w:tcPr>
+            <w:cnfStyle w:val="001000000000" w:firstRow="0" w:lastRow="0" w:firstColumn="1" w:lastColumn="0" w:oddVBand="0" w:evenVBand="0" w:oddHBand="0" w:evenHBand="0" w:firstRowFirstColumn="0" w:firstRowLastColumn="0" w:lastRowFirstColumn="0" w:lastRowLastColumn="0"/>
+            <w:tcW w:w="1188" w:type="dxa"/>
+          </w:tcPr>
+          <w:p>
+            <w:r>
+              <w:t>S.no.</w:t>
+            </w:r>
+          </w:p>
+        </w:tc>
+        <w:tc>
+          <w:tcPr>
+            <w:tcW w:w="5940" w:type="dxa"/>
+          </w:tcPr>
+          <w:p>
+            <w:pPr>
+              <w:cnfStyle w:val="100000000000" w:firstRow="1" w:lastRow="0" w:firstColumn="0" w:lastColumn="0" w:oddVBand="0" w:evenVBand="0" w:oddHBand="0" w:evenHBand="0" w:firstRowFirstColumn="0" w:firstRowLastColumn="0" w:lastRowFirstColumn="0" w:lastRowLastColumn="0"/>
+            </w:pPr>
+            <w:r>
+              <w:t>Functionality / Evaluation Method</w:t>
+            </w:r>
+          </w:p>
+        </w:tc>
+        <w:tc>
+          <w:tcPr>
+            <w:tcW w:w="1782" w:type="dxa"/>
+          </w:tcPr>
+          <w:p>
+            <w:pPr>
+              <w:cnfStyle w:val="100000000000" w:firstRow="1" w:lastRow="0" w:firstColumn="0" w:lastColumn="0" w:oddVBand="0" w:evenVBand="0" w:oddHBand="0" w:evenHBand="0" w:firstRowFirstColumn="0" w:firstRowLastColumn="0" w:lastRowFirstColumn="0" w:lastRowLastColumn="0"/>
+            </w:pPr>
+            <w:r>
+              <w:t>Points</w:t>
+            </w:r>
+          </w:p>
+        </w:tc>
+      </w:tr>
+      <w:tr>
+        <w:tc>
+          <w:tcPr>
+            <w:cnfStyle w:val="001000000000" w:firstRow="0" w:lastRow="0" w:firstColumn="1" w:lastColumn="0" w:oddVBand="0" w:evenVBand="0" w:oddHBand="0" w:evenHBand="0" w:firstRowFirstColumn="0" w:firstRowLastColumn="0" w:lastRowFirstColumn="0" w:lastRowLastColumn="0"/>
+            <w:tcW w:w="1188" w:type="dxa"/>
+          </w:tcPr>
+          <w:p>
+            <w:pPr>
+              <w:pStyle w:val="ListParagraph"/>
+              <w:numPr>
+                <w:ilvl w:val="0"/>
+                <w:numId w:val="37"/>
+              </w:numPr>
+            </w:pPr>
+          </w:p>
+        </w:tc>
+        <w:tc>
+          <w:tcPr>
+            <w:tcW w:w="5940" w:type="dxa"/>
+          </w:tcPr>
+          <w:p>
+            <w:pPr>
+              <w:cnfStyle w:val="000000000000" w:firstRow="0" w:lastRow="0" w:firstColumn="0" w:lastColumn="0" w:oddVBand="0" w:evenVBand="0" w:oddHBand="0" w:evenHBand="0" w:firstRowFirstColumn="0" w:firstRowLastColumn="0" w:lastRowFirstColumn="0" w:lastRowLastColumn="0"/>
+              <w:rPr>
+                <w:b/>
+              </w:rPr>
+            </w:pPr>
+            <w:r>
+              <w:rPr>
+                <w:b/>
+              </w:rPr>
+              <w:t xml:space="preserve">Automated: </w:t>
+            </w:r>
+            <w:proofErr w:type="spellStart"/>
+            <w:r>
+              <w:rPr>
+                <w:b/>
+              </w:rPr>
+              <w:t>QueryParser</w:t>
+            </w:r>
+            <w:proofErr w:type="spellEnd"/>
+            <w:r>
+              <w:rPr>
+                <w:b/>
+              </w:rPr>
+              <w:t xml:space="preserve"> and Query</w:t>
+            </w:r>
+          </w:p>
+        </w:tc>
+        <w:tc>
+          <w:tcPr>
+            <w:tcW w:w="1782" w:type="dxa"/>
+          </w:tcPr>
+          <w:p>
+            <w:pPr>
+              <w:jc w:val="right"/>
+              <w:cnfStyle w:val="000000000000" w:firstRow="0" w:lastRow="0" w:firstColumn="0" w:lastColumn="0" w:oddVBand="0" w:evenVBand="0" w:oddHBand="0" w:evenHBand="0" w:firstRowFirstColumn="0" w:firstRowLastColumn="0" w:lastRowFirstColumn="0" w:lastRowLastColumn="0"/>
+              <w:rPr>
+                <w:b/>
+              </w:rPr>
+            </w:pPr>
+            <w:r>
+              <w:rPr>
+                <w:b/>
+              </w:rPr>
+              <w:t>20</w:t>
+            </w:r>
+          </w:p>
+        </w:tc>
+      </w:tr>
+      <w:tr>
+        <w:tc>
+          <w:tcPr>
+            <w:cnfStyle w:val="001000000000" w:firstRow="0" w:lastRow="0" w:firstColumn="1" w:lastColumn="0" w:oddVBand="0" w:evenVBand="0" w:oddHBand="0" w:evenHBand="0" w:firstRowFirstColumn="0" w:firstRowLastColumn="0" w:lastRowFirstColumn="0" w:lastRowLastColumn="0"/>
+            <w:tcW w:w="1188" w:type="dxa"/>
+          </w:tcPr>
+          <w:p>
+            <w:pPr>
+              <w:pStyle w:val="ListParagraph"/>
+              <w:numPr>
+                <w:ilvl w:val="0"/>
+                <w:numId w:val="37"/>
+              </w:numPr>
+            </w:pPr>
+          </w:p>
+        </w:tc>
+        <w:tc>
+          <w:tcPr>
+            <w:tcW w:w="5940" w:type="dxa"/>
+          </w:tcPr>
+          <w:p>
+            <w:pPr>
+              <w:cnfStyle w:val="000000000000" w:firstRow="0" w:lastRow="0" w:firstColumn="0" w:lastColumn="0" w:oddVBand="0" w:evenVBand="0" w:oddHBand="0" w:evenHBand="0" w:firstRowFirstColumn="0" w:firstRowLastColumn="0" w:lastRowFirstColumn="0" w:lastRowLastColumn="0"/>
+              <w:rPr>
+                <w:b/>
+              </w:rPr>
+            </w:pPr>
+            <w:r>
+              <w:rPr>
+                <w:b/>
+              </w:rPr>
+              <w:t>Manual: Relevancy models</w:t>
+            </w:r>
+          </w:p>
+        </w:tc>
+        <w:tc>
+          <w:tcPr>
+            <w:tcW w:w="1782" w:type="dxa"/>
+          </w:tcPr>
+          <w:p>
+            <w:pPr>
+              <w:jc w:val="right"/>
+              <w:cnfStyle w:val="000000000000" w:firstRow="0" w:lastRow="0" w:firstColumn="0" w:lastColumn="0" w:oddVBand="0" w:evenVBand="0" w:oddHBand="0" w:evenHBand="0" w:firstRowFirstColumn="0" w:firstRowLastColumn="0" w:lastRowFirstColumn="0" w:lastRowLastColumn="0"/>
+              <w:rPr>
+                <w:b/>
+              </w:rPr>
+            </w:pPr>
+            <w:r>
+              <w:rPr>
+                <w:b/>
+              </w:rPr>
+              <w:t>20</w:t>
+            </w:r>
+          </w:p>
+        </w:tc>
+      </w:tr>
+      <w:tr>
+        <w:tc>
+          <w:tcPr>
+            <w:cnfStyle w:val="001000000000" w:firstRow="0" w:lastRow="0" w:firstColumn="1" w:lastColumn="0" w:oddVBand="0" w:evenVBand="0" w:oddHBand="0" w:evenHBand="0" w:firstRowFirstColumn="0" w:firstRowLastColumn="0" w:lastRowFirstColumn="0" w:lastRowLastColumn="0"/>
+            <w:tcW w:w="1188" w:type="dxa"/>
+          </w:tcPr>
+          <w:p>
+            <w:pPr>
+              <w:pStyle w:val="ListParagraph"/>
+              <w:numPr>
+                <w:ilvl w:val="2"/>
+                <w:numId w:val="38"/>
+              </w:numPr>
+              <w:jc w:val="center"/>
+              <w:rPr>
+                <w:b w:val="0"/>
+              </w:rPr>
+            </w:pPr>
+          </w:p>
+        </w:tc>
+        <w:tc>
+          <w:tcPr>
+            <w:tcW w:w="5940" w:type="dxa"/>
+          </w:tcPr>
+          <w:p>
+            <w:pPr>
+              <w:cnfStyle w:val="000000000000" w:firstRow="0" w:lastRow="0" w:firstColumn="0" w:lastColumn="0" w:oddVBand="0" w:evenVBand="0" w:oddHBand="0" w:evenHBand="0" w:firstRowFirstColumn="0" w:firstRowLastColumn="0" w:lastRowFirstColumn="0" w:lastRowLastColumn="0"/>
+            </w:pPr>
+            <w:r>
+              <w:t>Basic result list: Ranking, Title, Time</w:t>
+            </w:r>
+          </w:p>
+        </w:tc>
+        <w:tc>
+          <w:tcPr>
+            <w:tcW w:w="1782" w:type="dxa"/>
+          </w:tcPr>
+          <w:p>
+            <w:pPr>
+              <w:jc w:val="right"/>
+              <w:cnfStyle w:val="000000000000" w:firstRow="0" w:lastRow="0" w:firstColumn="0" w:lastColumn="0" w:oddVBand="0" w:evenVBand="0" w:oddHBand="0" w:evenHBand="0" w:firstRowFirstColumn="0" w:firstRowLastColumn="0" w:lastRowFirstColumn="0" w:lastRowLastColumn="0"/>
+            </w:pPr>
+            <w:r>
+              <w:t>5</w:t>
+            </w:r>
+          </w:p>
+        </w:tc>
+      </w:tr>
+      <w:tr>
+        <w:tc>
+          <w:tcPr>
+            <w:cnfStyle w:val="001000000000" w:firstRow="0" w:lastRow="0" w:firstColumn="1" w:lastColumn="0" w:oddVBand="0" w:evenVBand="0" w:oddHBand="0" w:evenHBand="0" w:firstRowFirstColumn="0" w:firstRowLastColumn="0" w:lastRowFirstColumn="0" w:lastRowLastColumn="0"/>
+            <w:tcW w:w="1188" w:type="dxa"/>
+          </w:tcPr>
+          <w:p>
+            <w:pPr>
+              <w:pStyle w:val="ListParagraph"/>
+              <w:numPr>
+                <w:ilvl w:val="2"/>
+                <w:numId w:val="38"/>
+              </w:numPr>
+              <w:rPr>
+                <w:b w:val="0"/>
+              </w:rPr>
+            </w:pPr>
+          </w:p>
+        </w:tc>
+        <w:tc>
+          <w:tcPr>
+            <w:tcW w:w="5940" w:type="dxa"/>
+          </w:tcPr>
+          <w:p>
+            <w:pPr>
+              <w:cnfStyle w:val="000000000000" w:firstRow="0" w:lastRow="0" w:firstColumn="0" w:lastColumn="0" w:oddVBand="0" w:evenVBand="0" w:oddHBand="0" w:evenHBand="0" w:firstRowFirstColumn="0" w:firstRowLastColumn="0" w:lastRowFirstColumn="0" w:lastRowLastColumn="0"/>
+            </w:pPr>
+            <w:r>
+              <w:t xml:space="preserve">Relevancy scores: </w:t>
+            </w:r>
+            <w:proofErr w:type="spellStart"/>
+            <w:r>
+              <w:t>Tf-Idf</w:t>
+            </w:r>
+            <w:proofErr w:type="spellEnd"/>
+          </w:p>
+        </w:tc>
+        <w:tc>
+          <w:tcPr>
+            <w:tcW w:w="1782" w:type="dxa"/>
+          </w:tcPr>
+          <w:p>
+            <w:pPr>
+              <w:jc w:val="right"/>
+              <w:cnfStyle w:val="000000000000" w:firstRow="0" w:lastRow="0" w:firstColumn="0" w:lastColumn="0" w:oddVBand="0" w:evenVBand="0" w:oddHBand="0" w:evenHBand="0" w:firstRowFirstColumn="0" w:firstRowLastColumn="0" w:lastRowFirstColumn="0" w:lastRowLastColumn="0"/>
+            </w:pPr>
+            <w:r>
+              <w:t>5</w:t>
+            </w:r>
+          </w:p>
+        </w:tc>
+      </w:tr>
+      <w:tr>
+        <w:tc>
+          <w:tcPr>
+            <w:cnfStyle w:val="001000000000" w:firstRow="0" w:lastRow="0" w:firstColumn="1" w:lastColumn="0" w:oddVBand="0" w:evenVBand="0" w:oddHBand="0" w:evenHBand="0" w:firstRowFirstColumn="0" w:firstRowLastColumn="0" w:lastRowFirstColumn="0" w:lastRowLastColumn="0"/>
+            <w:tcW w:w="1188" w:type="dxa"/>
+          </w:tcPr>
+          <w:p>
+            <w:pPr>
+              <w:pStyle w:val="ListParagraph"/>
+              <w:numPr>
+                <w:ilvl w:val="2"/>
+                <w:numId w:val="38"/>
+              </w:numPr>
+              <w:rPr>
+                <w:b w:val="0"/>
+              </w:rPr>
+            </w:pPr>
+          </w:p>
+        </w:tc>
+        <w:tc>
+          <w:tcPr>
+            <w:tcW w:w="5940" w:type="dxa"/>
+          </w:tcPr>
+          <w:p>
+            <w:pPr>
+              <w:cnfStyle w:val="000000000000" w:firstRow="0" w:lastRow="0" w:firstColumn="0" w:lastColumn="0" w:oddVBand="0" w:evenVBand="0" w:oddHBand="0" w:evenHBand="0" w:firstRowFirstColumn="0" w:firstRowLastColumn="0" w:lastRowFirstColumn="0" w:lastRowLastColumn="0"/>
+            </w:pPr>
+            <w:r>
+              <w:t>Relevancy scores: Okapi</w:t>
+            </w:r>
+          </w:p>
+        </w:tc>
+        <w:tc>
+          <w:tcPr>
+            <w:tcW w:w="1782" w:type="dxa"/>
+          </w:tcPr>
+          <w:p>
+            <w:pPr>
+              <w:jc w:val="right"/>
+              <w:cnfStyle w:val="000000000000" w:firstRow="0" w:lastRow="0" w:firstColumn="0" w:lastColumn="0" w:oddVBand="0" w:evenVBand="0" w:oddHBand="0" w:evenHBand="0" w:firstRowFirstColumn="0" w:firstRowLastColumn="0" w:lastRowFirstColumn="0" w:lastRowLastColumn="0"/>
+            </w:pPr>
+            <w:r>
+              <w:t>5</w:t>
+            </w:r>
+          </w:p>
+        </w:tc>
+      </w:tr>
+      <w:tr>
+        <w:tc>
+          <w:tcPr>
+            <w:cnfStyle w:val="001000000000" w:firstRow="0" w:lastRow="0" w:firstColumn="1" w:lastColumn="0" w:oddVBand="0" w:evenVBand="0" w:oddHBand="0" w:evenHBand="0" w:firstRowFirstColumn="0" w:firstRowLastColumn="0" w:lastRowFirstColumn="0" w:lastRowLastColumn="0"/>
+            <w:tcW w:w="1188" w:type="dxa"/>
+          </w:tcPr>
+          <w:p>
+            <w:pPr>
+              <w:pStyle w:val="ListParagraph"/>
+              <w:numPr>
+                <w:ilvl w:val="2"/>
+                <w:numId w:val="38"/>
+              </w:numPr>
+              <w:rPr>
+                <w:b w:val="0"/>
+              </w:rPr>
+            </w:pPr>
+          </w:p>
+        </w:tc>
+        <w:tc>
+          <w:tcPr>
+            <w:tcW w:w="5940" w:type="dxa"/>
+          </w:tcPr>
+          <w:p>
+            <w:pPr>
+              <w:cnfStyle w:val="000000000000" w:firstRow="0" w:lastRow="0" w:firstColumn="0" w:lastColumn="0" w:oddVBand="0" w:evenVBand="0" w:oddHBand="0" w:evenHBand="0" w:firstRowFirstColumn="0" w:firstRowLastColumn="0" w:lastRowFirstColumn="0" w:lastRowLastColumn="0"/>
+            </w:pPr>
+            <w:r>
+              <w:t>Snippet generation</w:t>
+            </w:r>
+          </w:p>
+        </w:tc>
+        <w:tc>
+          <w:tcPr>
+            <w:tcW w:w="1782" w:type="dxa"/>
+          </w:tcPr>
+          <w:p>
+            <w:pPr>
+              <w:jc w:val="right"/>
+              <w:cnfStyle w:val="000000000000" w:firstRow="0" w:lastRow="0" w:firstColumn="0" w:lastColumn="0" w:oddVBand="0" w:evenVBand="0" w:oddHBand="0" w:evenHBand="0" w:firstRowFirstColumn="0" w:firstRowLastColumn="0" w:lastRowFirstColumn="0" w:lastRowLastColumn="0"/>
+            </w:pPr>
+            <w:r>
+              <w:t>5</w:t>
+            </w:r>
+          </w:p>
+        </w:tc>
+      </w:tr>
+      <w:tr>
+        <w:tc>
+          <w:tcPr>
+            <w:cnfStyle w:val="001000000000" w:firstRow="0" w:lastRow="0" w:firstColumn="1" w:lastColumn="0" w:oddVBand="0" w:evenVBand="0" w:oddHBand="0" w:evenHBand="0" w:firstRowFirstColumn="0" w:firstRowLastColumn="0" w:lastRowFirstColumn="0" w:lastRowLastColumn="0"/>
+            <w:tcW w:w="1188" w:type="dxa"/>
+          </w:tcPr>
+          <w:p>
+            <w:pPr>
+              <w:pStyle w:val="ListParagraph"/>
+              <w:numPr>
+                <w:ilvl w:val="0"/>
+                <w:numId w:val="37"/>
+              </w:numPr>
+            </w:pPr>
+          </w:p>
+        </w:tc>
+        <w:tc>
+          <w:tcPr>
+            <w:tcW w:w="5940" w:type="dxa"/>
+          </w:tcPr>
+          <w:p>
+            <w:pPr>
+              <w:cnfStyle w:val="000000000000" w:firstRow="0" w:lastRow="0" w:firstColumn="0" w:lastColumn="0" w:oddVBand="0" w:evenVBand="0" w:oddHBand="0" w:evenHBand="0" w:firstRowFirstColumn="0" w:firstRowLastColumn="0" w:lastRowFirstColumn="0" w:lastRowLastColumn="0"/>
+              <w:rPr>
+                <w:b/>
+              </w:rPr>
+            </w:pPr>
+            <w:r>
+              <w:rPr>
+                <w:b/>
+              </w:rPr>
+              <w:t>Additional functionality</w:t>
+            </w:r>
+          </w:p>
+        </w:tc>
+        <w:tc>
+          <w:tcPr>
+            <w:tcW w:w="1782" w:type="dxa"/>
+          </w:tcPr>
+          <w:p>
+            <w:pPr>
+              <w:jc w:val="right"/>
+              <w:cnfStyle w:val="000000000000" w:firstRow="0" w:lastRow="0" w:firstColumn="0" w:lastColumn="0" w:oddVBand="0" w:evenVBand="0" w:oddHBand="0" w:evenHBand="0" w:firstRowFirstColumn="0" w:firstRowLastColumn="0" w:lastRowFirstColumn="0" w:lastRowLastColumn="0"/>
+              <w:rPr>
+                <w:b/>
+              </w:rPr>
+            </w:pPr>
+            <w:r>
+              <w:rPr>
+                <w:b/>
+              </w:rPr>
+              <w:t>20</w:t>
+            </w:r>
+          </w:p>
+        </w:tc>
+      </w:tr>
+      <w:tr>
+        <w:tc>
+          <w:tcPr>
+            <w:cnfStyle w:val="001000000000" w:firstRow="0" w:lastRow="0" w:firstColumn="1" w:lastColumn="0" w:oddVBand="0" w:evenVBand="0" w:oddHBand="0" w:evenHBand="0" w:firstRowFirstColumn="0" w:firstRowLastColumn="0" w:lastRowFirstColumn="0" w:lastRowLastColumn="0"/>
+            <w:tcW w:w="1188" w:type="dxa"/>
+          </w:tcPr>
+          <w:p>
+            <w:pPr>
+              <w:pStyle w:val="ListParagraph"/>
+              <w:numPr>
+                <w:ilvl w:val="0"/>
+                <w:numId w:val="42"/>
+              </w:numPr>
+            </w:pPr>
+          </w:p>
+        </w:tc>
+        <w:tc>
+          <w:tcPr>
+            <w:tcW w:w="5940" w:type="dxa"/>
+          </w:tcPr>
+          <w:p>
+            <w:pPr>
+              <w:cnfStyle w:val="000000000000" w:firstRow="0" w:lastRow="0" w:firstColumn="0" w:lastColumn="0" w:oddVBand="0" w:evenVBand="0" w:oddHBand="0" w:evenHBand="0" w:firstRowFirstColumn="0" w:firstRowLastColumn="0" w:lastRowFirstColumn="0" w:lastRowLastColumn="0"/>
+              <w:rPr>
+                <w:b/>
+              </w:rPr>
+            </w:pPr>
+            <w:r>
+              <w:t>Synonym expansion</w:t>
+            </w:r>
+          </w:p>
+        </w:tc>
+        <w:tc>
+          <w:tcPr>
+            <w:tcW w:w="1782" w:type="dxa"/>
+          </w:tcPr>
+          <w:p>
+            <w:pPr>
+              <w:jc w:val="right"/>
+              <w:cnfStyle w:val="000000000000" w:firstRow="0" w:lastRow="0" w:firstColumn="0" w:lastColumn="0" w:oddVBand="0" w:evenVBand="0" w:oddHBand="0" w:evenHBand="0" w:firstRowFirstColumn="0" w:firstRowLastColumn="0" w:lastRowFirstColumn="0" w:lastRowLastColumn="0"/>
+              <w:rPr>
+                <w:b/>
+              </w:rPr>
+            </w:pPr>
+            <w:r>
+              <w:t>10</w:t>
+            </w:r>
+          </w:p>
+        </w:tc>
+      </w:tr>
+      <w:tr>
+        <w:tc>
+          <w:tcPr>
+            <w:cnfStyle w:val="001000000000" w:firstRow="0" w:lastRow="0" w:firstColumn="1" w:lastColumn="0" w:oddVBand="0" w:evenVBand="0" w:oddHBand="0" w:evenHBand="0" w:firstRowFirstColumn="0" w:firstRowLastColumn="0" w:lastRowFirstColumn="0" w:lastRowLastColumn="0"/>
+            <w:tcW w:w="1188" w:type="dxa"/>
+          </w:tcPr>
+          <w:p>
+            <w:pPr>
+              <w:pStyle w:val="ListParagraph"/>
+              <w:numPr>
+                <w:ilvl w:val="0"/>
+                <w:numId w:val="42"/>
+              </w:numPr>
+            </w:pPr>
+          </w:p>
+        </w:tc>
+        <w:tc>
+          <w:tcPr>
+            <w:tcW w:w="5940" w:type="dxa"/>
+          </w:tcPr>
+          <w:p>
+            <w:pPr>
+              <w:cnfStyle w:val="000000000000" w:firstRow="0" w:lastRow="0" w:firstColumn="0" w:lastColumn="0" w:oddVBand="0" w:evenVBand="0" w:oddHBand="0" w:evenHBand="0" w:firstRowFirstColumn="0" w:firstRowLastColumn="0" w:lastRowFirstColumn="0" w:lastRowLastColumn="0"/>
+              <w:rPr>
+                <w:b/>
+              </w:rPr>
+            </w:pPr>
+            <w:bookmarkStart w:id="22" w:name="_GoBack"/>
+            <w:bookmarkEnd w:id="22"/>
+            <w:r>
+              <w:t>Proximity search</w:t>
+            </w:r>
+          </w:p>
+        </w:tc>
+        <w:tc>
+          <w:tcPr>
+            <w:tcW w:w="1782" w:type="dxa"/>
+          </w:tcPr>
+          <w:p>
+            <w:pPr>
+              <w:jc w:val="right"/>
+              <w:cnfStyle w:val="000000000000" w:firstRow="0" w:lastRow="0" w:firstColumn="0" w:lastColumn="0" w:oddVBand="0" w:evenVBand="0" w:oddHBand="0" w:evenHBand="0" w:firstRowFirstColumn="0" w:firstRowLastColumn="0" w:lastRowFirstColumn="0" w:lastRowLastColumn="0"/>
+              <w:rPr>
+                <w:b/>
+              </w:rPr>
+            </w:pPr>
+            <w:r>
+              <w:t>10</w:t>
+            </w:r>
+          </w:p>
+        </w:tc>
+      </w:tr>
+      <w:tr>
+        <w:tc>
+          <w:tcPr>
+            <w:cnfStyle w:val="001000000000" w:firstRow="0" w:lastRow="0" w:firstColumn="1" w:lastColumn="0" w:oddVBand="0" w:evenVBand="0" w:oddHBand="0" w:evenHBand="0" w:firstRowFirstColumn="0" w:firstRowLastColumn="0" w:lastRowFirstColumn="0" w:lastRowLastColumn="0"/>
+            <w:tcW w:w="1188" w:type="dxa"/>
+          </w:tcPr>
+          <w:p>
+            <w:pPr>
+              <w:pStyle w:val="ListParagraph"/>
+              <w:numPr>
+                <w:ilvl w:val="0"/>
+                <w:numId w:val="37"/>
+              </w:numPr>
+            </w:pPr>
+          </w:p>
+        </w:tc>
+        <w:tc>
+          <w:tcPr>
+            <w:tcW w:w="5940" w:type="dxa"/>
+          </w:tcPr>
+          <w:p>
+            <w:pPr>
+              <w:cnfStyle w:val="000000000000" w:firstRow="0" w:lastRow="0" w:firstColumn="0" w:lastColumn="0" w:oddVBand="0" w:evenVBand="0" w:oddHBand="0" w:evenHBand="0" w:firstRowFirstColumn="0" w:firstRowLastColumn="0" w:lastRowFirstColumn="0" w:lastRowLastColumn="0"/>
+              <w:rPr>
+                <w:b/>
+              </w:rPr>
+            </w:pPr>
+            <w:r>
+              <w:rPr>
+                <w:b/>
+              </w:rPr>
+              <w:t>Performance evaluation</w:t>
+            </w:r>
+          </w:p>
+        </w:tc>
+        <w:tc>
+          <w:tcPr>
+            <w:tcW w:w="1782" w:type="dxa"/>
+          </w:tcPr>
+          <w:p>
+            <w:pPr>
+              <w:jc w:val="right"/>
+              <w:cnfStyle w:val="000000000000" w:firstRow="0" w:lastRow="0" w:firstColumn="0" w:lastColumn="0" w:oddVBand="0" w:evenVBand="0" w:oddHBand="0" w:evenHBand="0" w:firstRowFirstColumn="0" w:firstRowLastColumn="0" w:lastRowFirstColumn="0" w:lastRowLastColumn="0"/>
+              <w:rPr>
+                <w:b/>
+              </w:rPr>
+            </w:pPr>
+            <w:r>
+              <w:rPr>
+                <w:b/>
+              </w:rPr>
+              <w:t>40</w:t>
+            </w:r>
+          </w:p>
+        </w:tc>
+      </w:tr>
+      <w:tr>
+        <w:tc>
+          <w:tcPr>
+            <w:cnfStyle w:val="001000000000" w:firstRow="0" w:lastRow="0" w:firstColumn="1" w:lastColumn="0" w:oddVBand="0" w:evenVBand="0" w:oddHBand="0" w:evenHBand="0" w:firstRowFirstColumn="0" w:firstRowLastColumn="0" w:lastRowFirstColumn="0" w:lastRowLastColumn="0"/>
+            <w:tcW w:w="1188" w:type="dxa"/>
+          </w:tcPr>
+          <w:p>
+            <w:pPr>
+              <w:pStyle w:val="ListParagraph"/>
+              <w:numPr>
+                <w:ilvl w:val="2"/>
+                <w:numId w:val="39"/>
+              </w:numPr>
+              <w:rPr>
+                <w:b w:val="0"/>
+              </w:rPr>
+            </w:pPr>
+          </w:p>
+        </w:tc>
+        <w:tc>
+          <w:tcPr>
+            <w:tcW w:w="5940" w:type="dxa"/>
+          </w:tcPr>
+          <w:p>
+            <w:pPr>
+              <w:cnfStyle w:val="000000000000" w:firstRow="0" w:lastRow="0" w:firstColumn="0" w:lastColumn="0" w:oddVBand="0" w:evenVBand="0" w:oddHBand="0" w:evenHBand="0" w:firstRowFirstColumn="0" w:firstRowLastColumn="0" w:lastRowFirstColumn="0" w:lastRowLastColumn="0"/>
+            </w:pPr>
+            <w:r>
+              <w:t xml:space="preserve">Simple term queries (1 – 3 words) </w:t>
+            </w:r>
+          </w:p>
+        </w:tc>
+        <w:tc>
+          <w:tcPr>
+            <w:tcW w:w="1782" w:type="dxa"/>
+          </w:tcPr>
+          <w:p>
+            <w:pPr>
+              <w:jc w:val="right"/>
+              <w:cnfStyle w:val="000000000000" w:firstRow="0" w:lastRow="0" w:firstColumn="0" w:lastColumn="0" w:oddVBand="0" w:evenVBand="0" w:oddHBand="0" w:evenHBand="0" w:firstRowFirstColumn="0" w:firstRowLastColumn="0" w:lastRowFirstColumn="0" w:lastRowLastColumn="0"/>
+            </w:pPr>
+            <w:r>
+              <w:t>10</w:t>
+            </w:r>
+          </w:p>
+        </w:tc>
+      </w:tr>
+      <w:tr>
+        <w:tc>
+          <w:tcPr>
+            <w:cnfStyle w:val="001000000000" w:firstRow="0" w:lastRow="0" w:firstColumn="1" w:lastColumn="0" w:oddVBand="0" w:evenVBand="0" w:oddHBand="0" w:evenHBand="0" w:firstRowFirstColumn="0" w:firstRowLastColumn="0" w:lastRowFirstColumn="0" w:lastRowLastColumn="0"/>
+            <w:tcW w:w="1188" w:type="dxa"/>
+          </w:tcPr>
+          <w:p>
+            <w:pPr>
+              <w:pStyle w:val="ListParagraph"/>
+              <w:numPr>
+                <w:ilvl w:val="2"/>
+                <w:numId w:val="39"/>
+              </w:numPr>
+              <w:rPr>
+                <w:b w:val="0"/>
+              </w:rPr>
+            </w:pPr>
+          </w:p>
+        </w:tc>
+        <w:tc>
+          <w:tcPr>
+            <w:tcW w:w="5940" w:type="dxa"/>
+          </w:tcPr>
+          <w:p>
+            <w:pPr>
+              <w:cnfStyle w:val="000000000000" w:firstRow="0" w:lastRow="0" w:firstColumn="0" w:lastColumn="0" w:oddVBand="0" w:evenVBand="0" w:oddHBand="0" w:evenHBand="0" w:firstRowFirstColumn="0" w:firstRowLastColumn="0" w:lastRowFirstColumn="0" w:lastRowLastColumn="0"/>
+            </w:pPr>
+            <w:r>
+              <w:t>Simple faceted queries (1 – 3 words, 1-2 facets)</w:t>
+            </w:r>
+          </w:p>
+        </w:tc>
+        <w:tc>
+          <w:tcPr>
+            <w:tcW w:w="1782" w:type="dxa"/>
+          </w:tcPr>
+          <w:p>
+            <w:pPr>
+              <w:jc w:val="right"/>
+              <w:cnfStyle w:val="000000000000" w:firstRow="0" w:lastRow="0" w:firstColumn="0" w:lastColumn="0" w:oddVBand="0" w:evenVBand="0" w:oddHBand="0" w:evenHBand="0" w:firstRowFirstColumn="0" w:firstRowLastColumn="0" w:lastRowFirstColumn="0" w:lastRowLastColumn="0"/>
+            </w:pPr>
+            <w:r>
+              <w:t>10</w:t>
+            </w:r>
+          </w:p>
+        </w:tc>
+      </w:tr>
+      <w:tr>
+        <w:tc>
+          <w:tcPr>
+            <w:cnfStyle w:val="001000000000" w:firstRow="0" w:lastRow="0" w:firstColumn="1" w:lastColumn="0" w:oddVBand="0" w:evenVBand="0" w:oddHBand="0" w:evenHBand="0" w:firstRowFirstColumn="0" w:firstRowLastColumn="0" w:lastRowFirstColumn="0" w:lastRowLastColumn="0"/>
+            <w:tcW w:w="1188" w:type="dxa"/>
+          </w:tcPr>
+          <w:p>
+            <w:pPr>
+              <w:pStyle w:val="ListParagraph"/>
+              <w:numPr>
+                <w:ilvl w:val="2"/>
+                <w:numId w:val="39"/>
+              </w:numPr>
+              <w:rPr>
+                <w:b w:val="0"/>
+              </w:rPr>
+            </w:pPr>
+          </w:p>
+        </w:tc>
+        <w:tc>
+          <w:tcPr>
+            <w:tcW w:w="5940" w:type="dxa"/>
+          </w:tcPr>
+          <w:p>
+            <w:pPr>
+              <w:cnfStyle w:val="000000000000" w:firstRow="0" w:lastRow="0" w:firstColumn="0" w:lastColumn="0" w:oddVBand="0" w:evenVBand="0" w:oddHBand="0" w:evenHBand="0" w:firstRowFirstColumn="0" w:firstRowLastColumn="0" w:lastRowFirstColumn="0" w:lastRowLastColumn="0"/>
+            </w:pPr>
+            <w:r>
+              <w:t>Lengthy term queries (5 – 10 words)</w:t>
+            </w:r>
+          </w:p>
+        </w:tc>
+        <w:tc>
+          <w:tcPr>
+            <w:tcW w:w="1782" w:type="dxa"/>
+          </w:tcPr>
+          <w:p>
+            <w:pPr>
+              <w:jc w:val="right"/>
+              <w:cnfStyle w:val="000000000000" w:firstRow="0" w:lastRow="0" w:firstColumn="0" w:lastColumn="0" w:oddVBand="0" w:evenVBand="0" w:oddHBand="0" w:evenHBand="0" w:firstRowFirstColumn="0" w:firstRowLastColumn="0" w:lastRowFirstColumn="0" w:lastRowLastColumn="0"/>
+            </w:pPr>
+            <w:r>
+              <w:t>10</w:t>
+            </w:r>
+          </w:p>
+        </w:tc>
+      </w:tr>
+      <w:tr>
+        <w:tc>
+          <w:tcPr>
+            <w:cnfStyle w:val="001000000000" w:firstRow="0" w:lastRow="0" w:firstColumn="1" w:lastColumn="0" w:oddVBand="0" w:evenVBand="0" w:oddHBand="0" w:evenHBand="0" w:firstRowFirstColumn="0" w:firstRowLastColumn="0" w:lastRowFirstColumn="0" w:lastRowLastColumn="0"/>
+            <w:tcW w:w="1188" w:type="dxa"/>
+          </w:tcPr>
+          <w:p>
+            <w:pPr>
+              <w:pStyle w:val="ListParagraph"/>
+              <w:numPr>
+                <w:ilvl w:val="2"/>
+                <w:numId w:val="39"/>
+              </w:numPr>
+              <w:rPr>
+                <w:b w:val="0"/>
+              </w:rPr>
+            </w:pPr>
+          </w:p>
+        </w:tc>
+        <w:tc>
+          <w:tcPr>
+            <w:tcW w:w="5940" w:type="dxa"/>
+          </w:tcPr>
+          <w:p>
+            <w:pPr>
+              <w:cnfStyle w:val="000000000000" w:firstRow="0" w:lastRow="0" w:firstColumn="0" w:lastColumn="0" w:oddVBand="0" w:evenVBand="0" w:oddHBand="0" w:evenHBand="0" w:firstRowFirstColumn="0" w:firstRowLastColumn="0" w:lastRowFirstColumn="0" w:lastRowLastColumn="0"/>
+            </w:pPr>
+            <w:r>
+              <w:t>Complex faceted queries (1-3 words, multiple clauses)</w:t>
+            </w:r>
+          </w:p>
+        </w:tc>
+        <w:tc>
+          <w:tcPr>
+            <w:tcW w:w="1782" w:type="dxa"/>
+          </w:tcPr>
+          <w:p>
+            <w:pPr>
+              <w:jc w:val="right"/>
+              <w:cnfStyle w:val="000000000000" w:firstRow="0" w:lastRow="0" w:firstColumn="0" w:lastColumn="0" w:oddVBand="0" w:evenVBand="0" w:oddHBand="0" w:evenHBand="0" w:firstRowFirstColumn="0" w:firstRowLastColumn="0" w:lastRowFirstColumn="0" w:lastRowLastColumn="0"/>
+            </w:pPr>
+            <w:r>
+              <w:t>5</w:t>
+            </w:r>
+          </w:p>
+        </w:tc>
+      </w:tr>
+      <w:tr>
+        <w:tc>
+          <w:tcPr>
+            <w:cnfStyle w:val="001000000000" w:firstRow="0" w:lastRow="0" w:firstColumn="1" w:lastColumn="0" w:oddVBand="0" w:evenVBand="0" w:oddHBand="0" w:evenHBand="0" w:firstRowFirstColumn="0" w:firstRowLastColumn="0" w:lastRowFirstColumn="0" w:lastRowLastColumn="0"/>
+            <w:tcW w:w="1188" w:type="dxa"/>
+          </w:tcPr>
+          <w:p>
+            <w:pPr>
+              <w:pStyle w:val="ListParagraph"/>
+              <w:numPr>
+                <w:ilvl w:val="2"/>
+                <w:numId w:val="39"/>
+              </w:numPr>
+              <w:rPr>
+                <w:b w:val="0"/>
+              </w:rPr>
+            </w:pPr>
+          </w:p>
+        </w:tc>
+        <w:tc>
+          <w:tcPr>
+            <w:tcW w:w="5940" w:type="dxa"/>
+          </w:tcPr>
+          <w:p>
+            <w:pPr>
+              <w:cnfStyle w:val="000000000000" w:firstRow="0" w:lastRow="0" w:firstColumn="0" w:lastColumn="0" w:oddVBand="0" w:evenVBand="0" w:oddHBand="0" w:evenHBand="0" w:firstRowFirstColumn="0" w:firstRowLastColumn="0" w:lastRowFirstColumn="0" w:lastRowLastColumn="0"/>
+            </w:pPr>
+            <w:r>
+              <w:t>Heterogeneous queries (combination of all above)</w:t>
+            </w:r>
+          </w:p>
+        </w:tc>
+        <w:tc>
+          <w:tcPr>
+            <w:tcW w:w="1782" w:type="dxa"/>
+          </w:tcPr>
+          <w:p>
+            <w:pPr>
+              <w:jc w:val="right"/>
+              <w:cnfStyle w:val="000000000000" w:firstRow="0" w:lastRow="0" w:firstColumn="0" w:lastColumn="0" w:oddVBand="0" w:evenVBand="0" w:oddHBand="0" w:evenHBand="0" w:firstRowFirstColumn="0" w:firstRowLastColumn="0" w:lastRowFirstColumn="0" w:lastRowLastColumn="0"/>
+            </w:pPr>
+            <w:r>
+              <w:t>5</w:t>
+            </w:r>
+          </w:p>
+        </w:tc>
+      </w:tr>
+      <w:tr>
+        <w:tc>
+          <w:tcPr>
+            <w:cnfStyle w:val="001000000000" w:firstRow="0" w:lastRow="0" w:firstColumn="1" w:lastColumn="0" w:oddVBand="0" w:evenVBand="0" w:oddHBand="0" w:evenHBand="0" w:firstRowFirstColumn="0" w:firstRowLastColumn="0" w:lastRowFirstColumn="0" w:lastRowLastColumn="0"/>
+            <w:tcW w:w="1188" w:type="dxa"/>
+          </w:tcPr>
+          <w:p>
+            <w:pPr>
+              <w:pStyle w:val="ListParagraph"/>
+              <w:numPr>
+                <w:ilvl w:val="0"/>
+                <w:numId w:val="37"/>
+              </w:numPr>
+            </w:pPr>
+          </w:p>
+        </w:tc>
+        <w:tc>
+          <w:tcPr>
+            <w:tcW w:w="5940" w:type="dxa"/>
+          </w:tcPr>
+          <w:p>
+            <w:pPr>
+              <w:cnfStyle w:val="000000000000" w:firstRow="0" w:lastRow="0" w:firstColumn="0" w:lastColumn="0" w:oddVBand="0" w:evenVBand="0" w:oddHBand="0" w:evenHBand="0" w:firstRowFirstColumn="0" w:firstRowLastColumn="0" w:lastRowFirstColumn="0" w:lastRowLastColumn="0"/>
+              <w:rPr>
+                <w:b/>
+              </w:rPr>
+            </w:pPr>
+            <w:r>
+              <w:rPr>
+                <w:b/>
+              </w:rPr>
+              <w:t>Bonus (Optional) – One amongst the following</w:t>
+            </w:r>
+          </w:p>
+        </w:tc>
+        <w:tc>
+          <w:tcPr>
+            <w:tcW w:w="1782" w:type="dxa"/>
+          </w:tcPr>
+          <w:p>
+            <w:pPr>
+              <w:jc w:val="right"/>
+              <w:cnfStyle w:val="000000000000" w:firstRow="0" w:lastRow="0" w:firstColumn="0" w:lastColumn="0" w:oddVBand="0" w:evenVBand="0" w:oddHBand="0" w:evenHBand="0" w:firstRowFirstColumn="0" w:firstRowLastColumn="0" w:lastRowFirstColumn="0" w:lastRowLastColumn="0"/>
+              <w:rPr>
+                <w:b/>
+              </w:rPr>
+            </w:pPr>
+            <w:r>
+              <w:rPr>
+                <w:b/>
+              </w:rPr>
+              <w:t>20</w:t>
+            </w:r>
+          </w:p>
+        </w:tc>
+      </w:tr>
+      <w:tr>
+        <w:tc>
+          <w:tcPr>
+            <w:cnfStyle w:val="001000000000" w:firstRow="0" w:lastRow="0" w:firstColumn="1" w:lastColumn="0" w:oddVBand="0" w:evenVBand="0" w:oddHBand="0" w:evenHBand="0" w:firstRowFirstColumn="0" w:firstRowLastColumn="0" w:lastRowFirstColumn="0" w:lastRowLastColumn="0"/>
+            <w:tcW w:w="1188" w:type="dxa"/>
+          </w:tcPr>
+          <w:p>
+            <w:pPr>
+              <w:pStyle w:val="ListParagraph"/>
+              <w:numPr>
+                <w:ilvl w:val="2"/>
+                <w:numId w:val="40"/>
+              </w:numPr>
+              <w:rPr>
+                <w:b w:val="0"/>
+              </w:rPr>
+            </w:pPr>
+          </w:p>
+        </w:tc>
+        <w:tc>
+          <w:tcPr>
+            <w:tcW w:w="5940" w:type="dxa"/>
+          </w:tcPr>
+          <w:p>
+            <w:pPr>
+              <w:cnfStyle w:val="000000000000" w:firstRow="0" w:lastRow="0" w:firstColumn="0" w:lastColumn="0" w:oddVBand="0" w:evenVBand="0" w:oddHBand="0" w:evenHBand="0" w:firstRowFirstColumn="0" w:firstRowLastColumn="0" w:lastRowFirstColumn="0" w:lastRowLastColumn="0"/>
+            </w:pPr>
+            <w:r>
+              <w:t>Wildcard queries</w:t>
+            </w:r>
+          </w:p>
+        </w:tc>
+        <w:tc>
+          <w:tcPr>
+            <w:tcW w:w="1782" w:type="dxa"/>
+          </w:tcPr>
+          <w:p>
+            <w:pPr>
+              <w:jc w:val="right"/>
+              <w:cnfStyle w:val="000000000000" w:firstRow="0" w:lastRow="0" w:firstColumn="0" w:lastColumn="0" w:oddVBand="0" w:evenVBand="0" w:oddHBand="0" w:evenHBand="0" w:firstRowFirstColumn="0" w:firstRowLastColumn="0" w:lastRowFirstColumn="0" w:lastRowLastColumn="0"/>
+            </w:pPr>
+          </w:p>
+        </w:tc>
+      </w:tr>
+      <w:tr>
+        <w:tc>
+          <w:tcPr>
+            <w:cnfStyle w:val="001000000000" w:firstRow="0" w:lastRow="0" w:firstColumn="1" w:lastColumn="0" w:oddVBand="0" w:evenVBand="0" w:oddHBand="0" w:evenHBand="0" w:firstRowFirstColumn="0" w:firstRowLastColumn="0" w:lastRowFirstColumn="0" w:lastRowLastColumn="0"/>
+            <w:tcW w:w="1188" w:type="dxa"/>
+          </w:tcPr>
+          <w:p>
+            <w:pPr>
+              <w:pStyle w:val="ListParagraph"/>
+              <w:numPr>
+                <w:ilvl w:val="2"/>
+                <w:numId w:val="40"/>
+              </w:numPr>
+              <w:rPr>
+                <w:b w:val="0"/>
+              </w:rPr>
+            </w:pPr>
+          </w:p>
+        </w:tc>
+        <w:tc>
+          <w:tcPr>
+            <w:tcW w:w="5940" w:type="dxa"/>
+          </w:tcPr>
+          <w:p>
+            <w:pPr>
+              <w:cnfStyle w:val="000000000000" w:firstRow="0" w:lastRow="0" w:firstColumn="0" w:lastColumn="0" w:oddVBand="0" w:evenVBand="0" w:oddHBand="0" w:evenHBand="0" w:firstRowFirstColumn="0" w:firstRowLastColumn="0" w:lastRowFirstColumn="0" w:lastRowLastColumn="0"/>
+            </w:pPr>
+            <w:r>
+              <w:t>Spelling correction and suggestion</w:t>
+            </w:r>
+          </w:p>
+        </w:tc>
+        <w:tc>
+          <w:tcPr>
+            <w:tcW w:w="1782" w:type="dxa"/>
+          </w:tcPr>
+          <w:p>
+            <w:pPr>
+              <w:jc w:val="right"/>
+              <w:cnfStyle w:val="000000000000" w:firstRow="0" w:lastRow="0" w:firstColumn="0" w:lastColumn="0" w:oddVBand="0" w:evenVBand="0" w:oddHBand="0" w:evenHBand="0" w:firstRowFirstColumn="0" w:firstRowLastColumn="0" w:lastRowFirstColumn="0" w:lastRowLastColumn="0"/>
+            </w:pPr>
+          </w:p>
+        </w:tc>
+      </w:tr>
+    </w:tbl>
+    <w:p>
+      <w:pPr>
+        <w:ind w:left="720"/>
+      </w:pPr>
     </w:p>
     <w:p>
       <w:pPr>
@@ -8926,6 +10246,92 @@
 <file path=word/numbering.xml><?xml version="1.0" encoding="utf-8"?>
 <w:numbering xmlns:wpc="http://schemas.microsoft.com/office/word/2010/wordprocessingCanvas" xmlns:mo="http://schemas.microsoft.com/office/mac/office/2008/main" xmlns:mc="http://schemas.openxmlformats.org/markup-compatibility/2006" xmlns:mv="urn:schemas-microsoft-com:mac:vml" xmlns:o="urn:schemas-microsoft-com:office:office" xmlns:r="http://schemas.openxmlformats.org/officeDocument/2006/relationships" xmlns:m="http://schemas.openxmlformats.org/officeDocument/2006/math" xmlns:v="urn:schemas-microsoft-com:vml" xmlns:wp14="http://schemas.microsoft.com/office/word/2010/wordprocessingDrawing" xmlns:wp="http://schemas.openxmlformats.org/drawingml/2006/wordprocessingDrawing" xmlns:w10="urn:schemas-microsoft-com:office:word" xmlns:w="http://schemas.openxmlformats.org/wordprocessingml/2006/main" xmlns:w14="http://schemas.microsoft.com/office/word/2010/wordml" xmlns:wpg="http://schemas.microsoft.com/office/word/2010/wordprocessingGroup" xmlns:wpi="http://schemas.microsoft.com/office/word/2010/wordprocessingInk" xmlns:wne="http://schemas.microsoft.com/office/word/2006/wordml" xmlns:wps="http://schemas.microsoft.com/office/word/2010/wordprocessingShape" mc:Ignorable="w14 wp14">
   <w:abstractNum w:abstractNumId="0">
+    <w:nsid w:val="091F10BD"/>
+    <w:multiLevelType w:val="multilevel"/>
+    <w:tmpl w:val="0409001D"/>
+    <w:lvl w:ilvl="0">
+      <w:start w:val="1"/>
+      <w:numFmt w:val="decimal"/>
+      <w:lvlText w:val="%1)"/>
+      <w:lvlJc w:val="left"/>
+      <w:pPr>
+        <w:ind w:left="360" w:hanging="360"/>
+      </w:pPr>
+    </w:lvl>
+    <w:lvl w:ilvl="1">
+      <w:start w:val="1"/>
+      <w:numFmt w:val="lowerLetter"/>
+      <w:lvlText w:val="%2)"/>
+      <w:lvlJc w:val="left"/>
+      <w:pPr>
+        <w:ind w:left="720" w:hanging="360"/>
+      </w:pPr>
+    </w:lvl>
+    <w:lvl w:ilvl="2">
+      <w:start w:val="1"/>
+      <w:numFmt w:val="lowerRoman"/>
+      <w:lvlText w:val="%3)"/>
+      <w:lvlJc w:val="left"/>
+      <w:pPr>
+        <w:ind w:left="1080" w:hanging="360"/>
+      </w:pPr>
+    </w:lvl>
+    <w:lvl w:ilvl="3">
+      <w:start w:val="1"/>
+      <w:numFmt w:val="decimal"/>
+      <w:lvlText w:val="(%4)"/>
+      <w:lvlJc w:val="left"/>
+      <w:pPr>
+        <w:ind w:left="1440" w:hanging="360"/>
+      </w:pPr>
+    </w:lvl>
+    <w:lvl w:ilvl="4">
+      <w:start w:val="1"/>
+      <w:numFmt w:val="lowerLetter"/>
+      <w:lvlText w:val="(%5)"/>
+      <w:lvlJc w:val="left"/>
+      <w:pPr>
+        <w:ind w:left="1800" w:hanging="360"/>
+      </w:pPr>
+    </w:lvl>
+    <w:lvl w:ilvl="5">
+      <w:start w:val="1"/>
+      <w:numFmt w:val="lowerRoman"/>
+      <w:lvlText w:val="(%6)"/>
+      <w:lvlJc w:val="left"/>
+      <w:pPr>
+        <w:ind w:left="2160" w:hanging="360"/>
+      </w:pPr>
+    </w:lvl>
+    <w:lvl w:ilvl="6">
+      <w:start w:val="1"/>
+      <w:numFmt w:val="decimal"/>
+      <w:lvlText w:val="%7."/>
+      <w:lvlJc w:val="left"/>
+      <w:pPr>
+        <w:ind w:left="2520" w:hanging="360"/>
+      </w:pPr>
+    </w:lvl>
+    <w:lvl w:ilvl="7">
+      <w:start w:val="1"/>
+      <w:numFmt w:val="lowerLetter"/>
+      <w:lvlText w:val="%8."/>
+      <w:lvlJc w:val="left"/>
+      <w:pPr>
+        <w:ind w:left="2880" w:hanging="360"/>
+      </w:pPr>
+    </w:lvl>
+    <w:lvl w:ilvl="8">
+      <w:start w:val="1"/>
+      <w:numFmt w:val="lowerRoman"/>
+      <w:lvlText w:val="%9."/>
+      <w:lvlJc w:val="left"/>
+      <w:pPr>
+        <w:ind w:left="3240" w:hanging="360"/>
+      </w:pPr>
+    </w:lvl>
+  </w:abstractNum>
+  <w:abstractNum w:abstractNumId="1">
     <w:nsid w:val="0D10458B"/>
     <w:multiLevelType w:val="hybridMultilevel"/>
     <w:tmpl w:val="8CC85150"/>
@@ -9011,7 +10417,7 @@
       </w:pPr>
     </w:lvl>
   </w:abstractNum>
-  <w:abstractNum w:abstractNumId="1">
+  <w:abstractNum w:abstractNumId="2">
     <w:nsid w:val="0DAB0FC8"/>
     <w:multiLevelType w:val="multilevel"/>
     <w:tmpl w:val="0409001F"/>
@@ -9097,7 +10503,7 @@
       </w:pPr>
     </w:lvl>
   </w:abstractNum>
-  <w:abstractNum w:abstractNumId="2">
+  <w:abstractNum w:abstractNumId="3">
     <w:nsid w:val="10CD4ED1"/>
     <w:multiLevelType w:val="hybridMultilevel"/>
     <w:tmpl w:val="C6B0E020"/>
@@ -9210,7 +10616,7 @@
       </w:rPr>
     </w:lvl>
   </w:abstractNum>
-  <w:abstractNum w:abstractNumId="3">
+  <w:abstractNum w:abstractNumId="4">
     <w:nsid w:val="12493E43"/>
     <w:multiLevelType w:val="hybridMultilevel"/>
     <w:tmpl w:val="5170B144"/>
@@ -9296,7 +10702,7 @@
       </w:pPr>
     </w:lvl>
   </w:abstractNum>
-  <w:abstractNum w:abstractNumId="4">
+  <w:abstractNum w:abstractNumId="5">
     <w:nsid w:val="17EA1E31"/>
     <w:multiLevelType w:val="hybridMultilevel"/>
     <w:tmpl w:val="5170B144"/>
@@ -9382,7 +10788,7 @@
       </w:pPr>
     </w:lvl>
   </w:abstractNum>
-  <w:abstractNum w:abstractNumId="5">
+  <w:abstractNum w:abstractNumId="6">
     <w:nsid w:val="19AA3A58"/>
     <w:multiLevelType w:val="hybridMultilevel"/>
     <w:tmpl w:val="0374EE62"/>
@@ -9495,7 +10901,7 @@
       </w:rPr>
     </w:lvl>
   </w:abstractNum>
-  <w:abstractNum w:abstractNumId="6">
+  <w:abstractNum w:abstractNumId="7">
     <w:nsid w:val="1A711B38"/>
     <w:multiLevelType w:val="hybridMultilevel"/>
     <w:tmpl w:val="E9FE52BE"/>
@@ -9608,7 +11014,378 @@
       </w:rPr>
     </w:lvl>
   </w:abstractNum>
-  <w:abstractNum w:abstractNumId="7">
+  <w:abstractNum w:abstractNumId="8">
+    <w:nsid w:val="2660797B"/>
+    <w:multiLevelType w:val="hybridMultilevel"/>
+    <w:tmpl w:val="46E8A78A"/>
+    <w:lvl w:ilvl="0" w:tplc="04090001">
+      <w:start w:val="1"/>
+      <w:numFmt w:val="bullet"/>
+      <w:lvlText w:val=""/>
+      <w:lvlJc w:val="left"/>
+      <w:pPr>
+        <w:ind w:left="2160" w:hanging="360"/>
+      </w:pPr>
+      <w:rPr>
+        <w:rFonts w:ascii="Symbol" w:hAnsi="Symbol" w:hint="default"/>
+      </w:rPr>
+    </w:lvl>
+    <w:lvl w:ilvl="1" w:tplc="04090003" w:tentative="1">
+      <w:start w:val="1"/>
+      <w:numFmt w:val="bullet"/>
+      <w:lvlText w:val="o"/>
+      <w:lvlJc w:val="left"/>
+      <w:pPr>
+        <w:ind w:left="2880" w:hanging="360"/>
+      </w:pPr>
+      <w:rPr>
+        <w:rFonts w:ascii="Courier New" w:hAnsi="Courier New" w:hint="default"/>
+      </w:rPr>
+    </w:lvl>
+    <w:lvl w:ilvl="2" w:tplc="04090005" w:tentative="1">
+      <w:start w:val="1"/>
+      <w:numFmt w:val="bullet"/>
+      <w:lvlText w:val=""/>
+      <w:lvlJc w:val="left"/>
+      <w:pPr>
+        <w:ind w:left="3600" w:hanging="360"/>
+      </w:pPr>
+      <w:rPr>
+        <w:rFonts w:ascii="Wingdings" w:hAnsi="Wingdings" w:hint="default"/>
+      </w:rPr>
+    </w:lvl>
+    <w:lvl w:ilvl="3" w:tplc="04090001" w:tentative="1">
+      <w:start w:val="1"/>
+      <w:numFmt w:val="bullet"/>
+      <w:lvlText w:val=""/>
+      <w:lvlJc w:val="left"/>
+      <w:pPr>
+        <w:ind w:left="4320" w:hanging="360"/>
+      </w:pPr>
+      <w:rPr>
+        <w:rFonts w:ascii="Symbol" w:hAnsi="Symbol" w:hint="default"/>
+      </w:rPr>
+    </w:lvl>
+    <w:lvl w:ilvl="4" w:tplc="04090003" w:tentative="1">
+      <w:start w:val="1"/>
+      <w:numFmt w:val="bullet"/>
+      <w:lvlText w:val="o"/>
+      <w:lvlJc w:val="left"/>
+      <w:pPr>
+        <w:ind w:left="5040" w:hanging="360"/>
+      </w:pPr>
+      <w:rPr>
+        <w:rFonts w:ascii="Courier New" w:hAnsi="Courier New" w:hint="default"/>
+      </w:rPr>
+    </w:lvl>
+    <w:lvl w:ilvl="5" w:tplc="04090005" w:tentative="1">
+      <w:start w:val="1"/>
+      <w:numFmt w:val="bullet"/>
+      <w:lvlText w:val=""/>
+      <w:lvlJc w:val="left"/>
+      <w:pPr>
+        <w:ind w:left="5760" w:hanging="360"/>
+      </w:pPr>
+      <w:rPr>
+        <w:rFonts w:ascii="Wingdings" w:hAnsi="Wingdings" w:hint="default"/>
+      </w:rPr>
+    </w:lvl>
+    <w:lvl w:ilvl="6" w:tplc="04090001" w:tentative="1">
+      <w:start w:val="1"/>
+      <w:numFmt w:val="bullet"/>
+      <w:lvlText w:val=""/>
+      <w:lvlJc w:val="left"/>
+      <w:pPr>
+        <w:ind w:left="6480" w:hanging="360"/>
+      </w:pPr>
+      <w:rPr>
+        <w:rFonts w:ascii="Symbol" w:hAnsi="Symbol" w:hint="default"/>
+      </w:rPr>
+    </w:lvl>
+    <w:lvl w:ilvl="7" w:tplc="04090003" w:tentative="1">
+      <w:start w:val="1"/>
+      <w:numFmt w:val="bullet"/>
+      <w:lvlText w:val="o"/>
+      <w:lvlJc w:val="left"/>
+      <w:pPr>
+        <w:ind w:left="7200" w:hanging="360"/>
+      </w:pPr>
+      <w:rPr>
+        <w:rFonts w:ascii="Courier New" w:hAnsi="Courier New" w:hint="default"/>
+      </w:rPr>
+    </w:lvl>
+    <w:lvl w:ilvl="8" w:tplc="04090005" w:tentative="1">
+      <w:start w:val="1"/>
+      <w:numFmt w:val="bullet"/>
+      <w:lvlText w:val=""/>
+      <w:lvlJc w:val="left"/>
+      <w:pPr>
+        <w:ind w:left="7920" w:hanging="360"/>
+      </w:pPr>
+      <w:rPr>
+        <w:rFonts w:ascii="Wingdings" w:hAnsi="Wingdings" w:hint="default"/>
+      </w:rPr>
+    </w:lvl>
+  </w:abstractNum>
+  <w:abstractNum w:abstractNumId="9">
+    <w:nsid w:val="271A3EAE"/>
+    <w:multiLevelType w:val="hybridMultilevel"/>
+    <w:tmpl w:val="D7707074"/>
+    <w:lvl w:ilvl="0" w:tplc="0409001B">
+      <w:start w:val="1"/>
+      <w:numFmt w:val="lowerRoman"/>
+      <w:lvlText w:val="%1."/>
+      <w:lvlJc w:val="right"/>
+      <w:pPr>
+        <w:ind w:left="1440" w:hanging="360"/>
+      </w:pPr>
+    </w:lvl>
+    <w:lvl w:ilvl="1" w:tplc="04090019" w:tentative="1">
+      <w:start w:val="1"/>
+      <w:numFmt w:val="lowerLetter"/>
+      <w:lvlText w:val="%2."/>
+      <w:lvlJc w:val="left"/>
+      <w:pPr>
+        <w:ind w:left="2160" w:hanging="360"/>
+      </w:pPr>
+    </w:lvl>
+    <w:lvl w:ilvl="2" w:tplc="0409001B" w:tentative="1">
+      <w:start w:val="1"/>
+      <w:numFmt w:val="lowerRoman"/>
+      <w:lvlText w:val="%3."/>
+      <w:lvlJc w:val="right"/>
+      <w:pPr>
+        <w:ind w:left="2880" w:hanging="180"/>
+      </w:pPr>
+    </w:lvl>
+    <w:lvl w:ilvl="3" w:tplc="0409000F" w:tentative="1">
+      <w:start w:val="1"/>
+      <w:numFmt w:val="decimal"/>
+      <w:lvlText w:val="%4."/>
+      <w:lvlJc w:val="left"/>
+      <w:pPr>
+        <w:ind w:left="3600" w:hanging="360"/>
+      </w:pPr>
+    </w:lvl>
+    <w:lvl w:ilvl="4" w:tplc="04090019" w:tentative="1">
+      <w:start w:val="1"/>
+      <w:numFmt w:val="lowerLetter"/>
+      <w:lvlText w:val="%5."/>
+      <w:lvlJc w:val="left"/>
+      <w:pPr>
+        <w:ind w:left="4320" w:hanging="360"/>
+      </w:pPr>
+    </w:lvl>
+    <w:lvl w:ilvl="5" w:tplc="0409001B" w:tentative="1">
+      <w:start w:val="1"/>
+      <w:numFmt w:val="lowerRoman"/>
+      <w:lvlText w:val="%6."/>
+      <w:lvlJc w:val="right"/>
+      <w:pPr>
+        <w:ind w:left="5040" w:hanging="180"/>
+      </w:pPr>
+    </w:lvl>
+    <w:lvl w:ilvl="6" w:tplc="0409000F" w:tentative="1">
+      <w:start w:val="1"/>
+      <w:numFmt w:val="decimal"/>
+      <w:lvlText w:val="%7."/>
+      <w:lvlJc w:val="left"/>
+      <w:pPr>
+        <w:ind w:left="5760" w:hanging="360"/>
+      </w:pPr>
+    </w:lvl>
+    <w:lvl w:ilvl="7" w:tplc="04090019" w:tentative="1">
+      <w:start w:val="1"/>
+      <w:numFmt w:val="lowerLetter"/>
+      <w:lvlText w:val="%8."/>
+      <w:lvlJc w:val="left"/>
+      <w:pPr>
+        <w:ind w:left="6480" w:hanging="360"/>
+      </w:pPr>
+    </w:lvl>
+    <w:lvl w:ilvl="8" w:tplc="0409001B" w:tentative="1">
+      <w:start w:val="1"/>
+      <w:numFmt w:val="lowerRoman"/>
+      <w:lvlText w:val="%9."/>
+      <w:lvlJc w:val="right"/>
+      <w:pPr>
+        <w:ind w:left="7200" w:hanging="180"/>
+      </w:pPr>
+    </w:lvl>
+  </w:abstractNum>
+  <w:abstractNum w:abstractNumId="10">
+    <w:nsid w:val="27C15014"/>
+    <w:multiLevelType w:val="multilevel"/>
+    <w:tmpl w:val="0409001D"/>
+    <w:lvl w:ilvl="0">
+      <w:start w:val="1"/>
+      <w:numFmt w:val="decimal"/>
+      <w:lvlText w:val="%1)"/>
+      <w:lvlJc w:val="left"/>
+      <w:pPr>
+        <w:ind w:left="360" w:hanging="360"/>
+      </w:pPr>
+    </w:lvl>
+    <w:lvl w:ilvl="1">
+      <w:start w:val="1"/>
+      <w:numFmt w:val="lowerLetter"/>
+      <w:lvlText w:val="%2)"/>
+      <w:lvlJc w:val="left"/>
+      <w:pPr>
+        <w:ind w:left="720" w:hanging="360"/>
+      </w:pPr>
+    </w:lvl>
+    <w:lvl w:ilvl="2">
+      <w:start w:val="1"/>
+      <w:numFmt w:val="lowerRoman"/>
+      <w:lvlText w:val="%3)"/>
+      <w:lvlJc w:val="left"/>
+      <w:pPr>
+        <w:ind w:left="1080" w:hanging="360"/>
+      </w:pPr>
+    </w:lvl>
+    <w:lvl w:ilvl="3">
+      <w:start w:val="1"/>
+      <w:numFmt w:val="decimal"/>
+      <w:lvlText w:val="(%4)"/>
+      <w:lvlJc w:val="left"/>
+      <w:pPr>
+        <w:ind w:left="1440" w:hanging="360"/>
+      </w:pPr>
+    </w:lvl>
+    <w:lvl w:ilvl="4">
+      <w:start w:val="1"/>
+      <w:numFmt w:val="lowerLetter"/>
+      <w:lvlText w:val="(%5)"/>
+      <w:lvlJc w:val="left"/>
+      <w:pPr>
+        <w:ind w:left="1800" w:hanging="360"/>
+      </w:pPr>
+    </w:lvl>
+    <w:lvl w:ilvl="5">
+      <w:start w:val="1"/>
+      <w:numFmt w:val="lowerRoman"/>
+      <w:lvlText w:val="(%6)"/>
+      <w:lvlJc w:val="left"/>
+      <w:pPr>
+        <w:ind w:left="2160" w:hanging="360"/>
+      </w:pPr>
+    </w:lvl>
+    <w:lvl w:ilvl="6">
+      <w:start w:val="1"/>
+      <w:numFmt w:val="decimal"/>
+      <w:lvlText w:val="%7."/>
+      <w:lvlJc w:val="left"/>
+      <w:pPr>
+        <w:ind w:left="2520" w:hanging="360"/>
+      </w:pPr>
+    </w:lvl>
+    <w:lvl w:ilvl="7">
+      <w:start w:val="1"/>
+      <w:numFmt w:val="lowerLetter"/>
+      <w:lvlText w:val="%8."/>
+      <w:lvlJc w:val="left"/>
+      <w:pPr>
+        <w:ind w:left="2880" w:hanging="360"/>
+      </w:pPr>
+    </w:lvl>
+    <w:lvl w:ilvl="8">
+      <w:start w:val="1"/>
+      <w:numFmt w:val="lowerRoman"/>
+      <w:lvlText w:val="%9."/>
+      <w:lvlJc w:val="left"/>
+      <w:pPr>
+        <w:ind w:left="3240" w:hanging="360"/>
+      </w:pPr>
+    </w:lvl>
+  </w:abstractNum>
+  <w:abstractNum w:abstractNumId="11">
+    <w:nsid w:val="2C307A23"/>
+    <w:multiLevelType w:val="hybridMultilevel"/>
+    <w:tmpl w:val="85E066D0"/>
+    <w:lvl w:ilvl="0" w:tplc="0409000F">
+      <w:start w:val="1"/>
+      <w:numFmt w:val="decimal"/>
+      <w:lvlText w:val="%1."/>
+      <w:lvlJc w:val="left"/>
+      <w:pPr>
+        <w:ind w:left="720" w:hanging="360"/>
+      </w:pPr>
+    </w:lvl>
+    <w:lvl w:ilvl="1" w:tplc="04090019" w:tentative="1">
+      <w:start w:val="1"/>
+      <w:numFmt w:val="lowerLetter"/>
+      <w:lvlText w:val="%2."/>
+      <w:lvlJc w:val="left"/>
+      <w:pPr>
+        <w:ind w:left="1440" w:hanging="360"/>
+      </w:pPr>
+    </w:lvl>
+    <w:lvl w:ilvl="2" w:tplc="0409001B" w:tentative="1">
+      <w:start w:val="1"/>
+      <w:numFmt w:val="lowerRoman"/>
+      <w:lvlText w:val="%3."/>
+      <w:lvlJc w:val="right"/>
+      <w:pPr>
+        <w:ind w:left="2160" w:hanging="180"/>
+      </w:pPr>
+    </w:lvl>
+    <w:lvl w:ilvl="3" w:tplc="0409000F" w:tentative="1">
+      <w:start w:val="1"/>
+      <w:numFmt w:val="decimal"/>
+      <w:lvlText w:val="%4."/>
+      <w:lvlJc w:val="left"/>
+      <w:pPr>
+        <w:ind w:left="2880" w:hanging="360"/>
+      </w:pPr>
+    </w:lvl>
+    <w:lvl w:ilvl="4" w:tplc="04090019" w:tentative="1">
+      <w:start w:val="1"/>
+      <w:numFmt w:val="lowerLetter"/>
+      <w:lvlText w:val="%5."/>
+      <w:lvlJc w:val="left"/>
+      <w:pPr>
+        <w:ind w:left="3600" w:hanging="360"/>
+      </w:pPr>
+    </w:lvl>
+    <w:lvl w:ilvl="5" w:tplc="0409001B" w:tentative="1">
+      <w:start w:val="1"/>
+      <w:numFmt w:val="lowerRoman"/>
+      <w:lvlText w:val="%6."/>
+      <w:lvlJc w:val="right"/>
+      <w:pPr>
+        <w:ind w:left="4320" w:hanging="180"/>
+      </w:pPr>
+    </w:lvl>
+    <w:lvl w:ilvl="6" w:tplc="0409000F" w:tentative="1">
+      <w:start w:val="1"/>
+      <w:numFmt w:val="decimal"/>
+      <w:lvlText w:val="%7."/>
+      <w:lvlJc w:val="left"/>
+      <w:pPr>
+        <w:ind w:left="5040" w:hanging="360"/>
+      </w:pPr>
+    </w:lvl>
+    <w:lvl w:ilvl="7" w:tplc="04090019" w:tentative="1">
+      <w:start w:val="1"/>
+      <w:numFmt w:val="lowerLetter"/>
+      <w:lvlText w:val="%8."/>
+      <w:lvlJc w:val="left"/>
+      <w:pPr>
+        <w:ind w:left="5760" w:hanging="360"/>
+      </w:pPr>
+    </w:lvl>
+    <w:lvl w:ilvl="8" w:tplc="0409001B" w:tentative="1">
+      <w:start w:val="1"/>
+      <w:numFmt w:val="lowerRoman"/>
+      <w:lvlText w:val="%9."/>
+      <w:lvlJc w:val="right"/>
+      <w:pPr>
+        <w:ind w:left="6480" w:hanging="180"/>
+      </w:pPr>
+    </w:lvl>
+  </w:abstractNum>
+  <w:abstractNum w:abstractNumId="12">
     <w:nsid w:val="30154EDB"/>
     <w:multiLevelType w:val="hybridMultilevel"/>
     <w:tmpl w:val="3C5C1FE4"/>
@@ -9694,7 +11471,7 @@
       </w:pPr>
     </w:lvl>
   </w:abstractNum>
-  <w:abstractNum w:abstractNumId="8">
+  <w:abstractNum w:abstractNumId="13">
     <w:nsid w:val="31247020"/>
     <w:multiLevelType w:val="multilevel"/>
     <w:tmpl w:val="0409001F"/>
@@ -9780,7 +11557,7 @@
       </w:pPr>
     </w:lvl>
   </w:abstractNum>
-  <w:abstractNum w:abstractNumId="9">
+  <w:abstractNum w:abstractNumId="14">
     <w:nsid w:val="33A86136"/>
     <w:multiLevelType w:val="hybridMultilevel"/>
     <w:tmpl w:val="1E38C1F4"/>
@@ -9893,7 +11670,7 @@
       </w:rPr>
     </w:lvl>
   </w:abstractNum>
-  <w:abstractNum w:abstractNumId="10">
+  <w:abstractNum w:abstractNumId="15">
     <w:nsid w:val="34FD1021"/>
     <w:multiLevelType w:val="hybridMultilevel"/>
     <w:tmpl w:val="5170B144"/>
@@ -9979,7 +11756,7 @@
       </w:pPr>
     </w:lvl>
   </w:abstractNum>
-  <w:abstractNum w:abstractNumId="11">
+  <w:abstractNum w:abstractNumId="16">
     <w:nsid w:val="370D1CEE"/>
     <w:multiLevelType w:val="hybridMultilevel"/>
     <w:tmpl w:val="6FD014A0"/>
@@ -10065,7 +11842,7 @@
       </w:pPr>
     </w:lvl>
   </w:abstractNum>
-  <w:abstractNum w:abstractNumId="12">
+  <w:abstractNum w:abstractNumId="17">
     <w:nsid w:val="39012382"/>
     <w:multiLevelType w:val="multilevel"/>
     <w:tmpl w:val="0409001F"/>
@@ -10151,7 +11928,7 @@
       </w:pPr>
     </w:lvl>
   </w:abstractNum>
-  <w:abstractNum w:abstractNumId="13">
+  <w:abstractNum w:abstractNumId="18">
     <w:nsid w:val="3B072EA0"/>
     <w:multiLevelType w:val="multilevel"/>
     <w:tmpl w:val="0409001D"/>
@@ -10237,7 +12014,120 @@
       </w:pPr>
     </w:lvl>
   </w:abstractNum>
-  <w:abstractNum w:abstractNumId="14">
+  <w:abstractNum w:abstractNumId="19">
+    <w:nsid w:val="3B074CB2"/>
+    <w:multiLevelType w:val="hybridMultilevel"/>
+    <w:tmpl w:val="F76213B2"/>
+    <w:lvl w:ilvl="0" w:tplc="04090001">
+      <w:start w:val="1"/>
+      <w:numFmt w:val="bullet"/>
+      <w:lvlText w:val=""/>
+      <w:lvlJc w:val="left"/>
+      <w:pPr>
+        <w:ind w:left="2160" w:hanging="360"/>
+      </w:pPr>
+      <w:rPr>
+        <w:rFonts w:ascii="Symbol" w:hAnsi="Symbol" w:hint="default"/>
+      </w:rPr>
+    </w:lvl>
+    <w:lvl w:ilvl="1" w:tplc="04090003" w:tentative="1">
+      <w:start w:val="1"/>
+      <w:numFmt w:val="bullet"/>
+      <w:lvlText w:val="o"/>
+      <w:lvlJc w:val="left"/>
+      <w:pPr>
+        <w:ind w:left="2880" w:hanging="360"/>
+      </w:pPr>
+      <w:rPr>
+        <w:rFonts w:ascii="Courier New" w:hAnsi="Courier New" w:hint="default"/>
+      </w:rPr>
+    </w:lvl>
+    <w:lvl w:ilvl="2" w:tplc="04090005" w:tentative="1">
+      <w:start w:val="1"/>
+      <w:numFmt w:val="bullet"/>
+      <w:lvlText w:val=""/>
+      <w:lvlJc w:val="left"/>
+      <w:pPr>
+        <w:ind w:left="3600" w:hanging="360"/>
+      </w:pPr>
+      <w:rPr>
+        <w:rFonts w:ascii="Wingdings" w:hAnsi="Wingdings" w:hint="default"/>
+      </w:rPr>
+    </w:lvl>
+    <w:lvl w:ilvl="3" w:tplc="04090001" w:tentative="1">
+      <w:start w:val="1"/>
+      <w:numFmt w:val="bullet"/>
+      <w:lvlText w:val=""/>
+      <w:lvlJc w:val="left"/>
+      <w:pPr>
+        <w:ind w:left="4320" w:hanging="360"/>
+      </w:pPr>
+      <w:rPr>
+        <w:rFonts w:ascii="Symbol" w:hAnsi="Symbol" w:hint="default"/>
+      </w:rPr>
+    </w:lvl>
+    <w:lvl w:ilvl="4" w:tplc="04090003" w:tentative="1">
+      <w:start w:val="1"/>
+      <w:numFmt w:val="bullet"/>
+      <w:lvlText w:val="o"/>
+      <w:lvlJc w:val="left"/>
+      <w:pPr>
+        <w:ind w:left="5040" w:hanging="360"/>
+      </w:pPr>
+      <w:rPr>
+        <w:rFonts w:ascii="Courier New" w:hAnsi="Courier New" w:hint="default"/>
+      </w:rPr>
+    </w:lvl>
+    <w:lvl w:ilvl="5" w:tplc="04090005" w:tentative="1">
+      <w:start w:val="1"/>
+      <w:numFmt w:val="bullet"/>
+      <w:lvlText w:val=""/>
+      <w:lvlJc w:val="left"/>
+      <w:pPr>
+        <w:ind w:left="5760" w:hanging="360"/>
+      </w:pPr>
+      <w:rPr>
+        <w:rFonts w:ascii="Wingdings" w:hAnsi="Wingdings" w:hint="default"/>
+      </w:rPr>
+    </w:lvl>
+    <w:lvl w:ilvl="6" w:tplc="04090001" w:tentative="1">
+      <w:start w:val="1"/>
+      <w:numFmt w:val="bullet"/>
+      <w:lvlText w:val=""/>
+      <w:lvlJc w:val="left"/>
+      <w:pPr>
+        <w:ind w:left="6480" w:hanging="360"/>
+      </w:pPr>
+      <w:rPr>
+        <w:rFonts w:ascii="Symbol" w:hAnsi="Symbol" w:hint="default"/>
+      </w:rPr>
+    </w:lvl>
+    <w:lvl w:ilvl="7" w:tplc="04090003" w:tentative="1">
+      <w:start w:val="1"/>
+      <w:numFmt w:val="bullet"/>
+      <w:lvlText w:val="o"/>
+      <w:lvlJc w:val="left"/>
+      <w:pPr>
+        <w:ind w:left="7200" w:hanging="360"/>
+      </w:pPr>
+      <w:rPr>
+        <w:rFonts w:ascii="Courier New" w:hAnsi="Courier New" w:hint="default"/>
+      </w:rPr>
+    </w:lvl>
+    <w:lvl w:ilvl="8" w:tplc="04090005" w:tentative="1">
+      <w:start w:val="1"/>
+      <w:numFmt w:val="bullet"/>
+      <w:lvlText w:val=""/>
+      <w:lvlJc w:val="left"/>
+      <w:pPr>
+        <w:ind w:left="7920" w:hanging="360"/>
+      </w:pPr>
+      <w:rPr>
+        <w:rFonts w:ascii="Wingdings" w:hAnsi="Wingdings" w:hint="default"/>
+      </w:rPr>
+    </w:lvl>
+  </w:abstractNum>
+  <w:abstractNum w:abstractNumId="20">
     <w:nsid w:val="3E306963"/>
     <w:multiLevelType w:val="hybridMultilevel"/>
     <w:tmpl w:val="79726D88"/>
@@ -10350,7 +12240,7 @@
       </w:rPr>
     </w:lvl>
   </w:abstractNum>
-  <w:abstractNum w:abstractNumId="15">
+  <w:abstractNum w:abstractNumId="21">
     <w:nsid w:val="3EEE6FCE"/>
     <w:multiLevelType w:val="multilevel"/>
     <w:tmpl w:val="0409001D"/>
@@ -10436,7 +12326,7 @@
       </w:pPr>
     </w:lvl>
   </w:abstractNum>
-  <w:abstractNum w:abstractNumId="16">
+  <w:abstractNum w:abstractNumId="22">
     <w:nsid w:val="3FC5287C"/>
     <w:multiLevelType w:val="multilevel"/>
     <w:tmpl w:val="0409001F"/>
@@ -10522,7 +12412,93 @@
       </w:pPr>
     </w:lvl>
   </w:abstractNum>
-  <w:abstractNum w:abstractNumId="17">
+  <w:abstractNum w:abstractNumId="23">
+    <w:nsid w:val="47B242C0"/>
+    <w:multiLevelType w:val="multilevel"/>
+    <w:tmpl w:val="0409001D"/>
+    <w:lvl w:ilvl="0">
+      <w:start w:val="1"/>
+      <w:numFmt w:val="decimal"/>
+      <w:lvlText w:val="%1)"/>
+      <w:lvlJc w:val="left"/>
+      <w:pPr>
+        <w:ind w:left="360" w:hanging="360"/>
+      </w:pPr>
+    </w:lvl>
+    <w:lvl w:ilvl="1">
+      <w:start w:val="1"/>
+      <w:numFmt w:val="lowerLetter"/>
+      <w:lvlText w:val="%2)"/>
+      <w:lvlJc w:val="left"/>
+      <w:pPr>
+        <w:ind w:left="720" w:hanging="360"/>
+      </w:pPr>
+    </w:lvl>
+    <w:lvl w:ilvl="2">
+      <w:start w:val="1"/>
+      <w:numFmt w:val="lowerRoman"/>
+      <w:lvlText w:val="%3)"/>
+      <w:lvlJc w:val="left"/>
+      <w:pPr>
+        <w:ind w:left="1080" w:hanging="360"/>
+      </w:pPr>
+    </w:lvl>
+    <w:lvl w:ilvl="3">
+      <w:start w:val="1"/>
+      <w:numFmt w:val="decimal"/>
+      <w:lvlText w:val="(%4)"/>
+      <w:lvlJc w:val="left"/>
+      <w:pPr>
+        <w:ind w:left="1440" w:hanging="360"/>
+      </w:pPr>
+    </w:lvl>
+    <w:lvl w:ilvl="4">
+      <w:start w:val="1"/>
+      <w:numFmt w:val="lowerLetter"/>
+      <w:lvlText w:val="(%5)"/>
+      <w:lvlJc w:val="left"/>
+      <w:pPr>
+        <w:ind w:left="1800" w:hanging="360"/>
+      </w:pPr>
+    </w:lvl>
+    <w:lvl w:ilvl="5">
+      <w:start w:val="1"/>
+      <w:numFmt w:val="lowerRoman"/>
+      <w:lvlText w:val="(%6)"/>
+      <w:lvlJc w:val="left"/>
+      <w:pPr>
+        <w:ind w:left="2160" w:hanging="360"/>
+      </w:pPr>
+    </w:lvl>
+    <w:lvl w:ilvl="6">
+      <w:start w:val="1"/>
+      <w:numFmt w:val="decimal"/>
+      <w:lvlText w:val="%7."/>
+      <w:lvlJc w:val="left"/>
+      <w:pPr>
+        <w:ind w:left="2520" w:hanging="360"/>
+      </w:pPr>
+    </w:lvl>
+    <w:lvl w:ilvl="7">
+      <w:start w:val="1"/>
+      <w:numFmt w:val="lowerLetter"/>
+      <w:lvlText w:val="%8."/>
+      <w:lvlJc w:val="left"/>
+      <w:pPr>
+        <w:ind w:left="2880" w:hanging="360"/>
+      </w:pPr>
+    </w:lvl>
+    <w:lvl w:ilvl="8">
+      <w:start w:val="1"/>
+      <w:numFmt w:val="lowerRoman"/>
+      <w:lvlText w:val="%9."/>
+      <w:lvlJc w:val="left"/>
+      <w:pPr>
+        <w:ind w:left="3240" w:hanging="360"/>
+      </w:pPr>
+    </w:lvl>
+  </w:abstractNum>
+  <w:abstractNum w:abstractNumId="24">
     <w:nsid w:val="490C2476"/>
     <w:multiLevelType w:val="hybridMultilevel"/>
     <w:tmpl w:val="5170B144"/>
@@ -10608,7 +12584,7 @@
       </w:pPr>
     </w:lvl>
   </w:abstractNum>
-  <w:abstractNum w:abstractNumId="18">
+  <w:abstractNum w:abstractNumId="25">
     <w:nsid w:val="494A63BB"/>
     <w:multiLevelType w:val="hybridMultilevel"/>
     <w:tmpl w:val="742ACAE8"/>
@@ -10721,7 +12697,7 @@
       </w:rPr>
     </w:lvl>
   </w:abstractNum>
-  <w:abstractNum w:abstractNumId="19">
+  <w:abstractNum w:abstractNumId="26">
     <w:nsid w:val="4C617739"/>
     <w:multiLevelType w:val="hybridMultilevel"/>
     <w:tmpl w:val="85E066D0"/>
@@ -10807,7 +12783,7 @@
       </w:pPr>
     </w:lvl>
   </w:abstractNum>
-  <w:abstractNum w:abstractNumId="20">
+  <w:abstractNum w:abstractNumId="27">
     <w:nsid w:val="4FE014C8"/>
     <w:multiLevelType w:val="hybridMultilevel"/>
     <w:tmpl w:val="5170B144"/>
@@ -10893,7 +12869,7 @@
       </w:pPr>
     </w:lvl>
   </w:abstractNum>
-  <w:abstractNum w:abstractNumId="21">
+  <w:abstractNum w:abstractNumId="28">
     <w:nsid w:val="520853DD"/>
     <w:multiLevelType w:val="hybridMultilevel"/>
     <w:tmpl w:val="3C4A3348"/>
@@ -11006,7 +12982,7 @@
       </w:rPr>
     </w:lvl>
   </w:abstractNum>
-  <w:abstractNum w:abstractNumId="22">
+  <w:abstractNum w:abstractNumId="29">
     <w:nsid w:val="54837FEA"/>
     <w:multiLevelType w:val="hybridMultilevel"/>
     <w:tmpl w:val="8CC85150"/>
@@ -11092,7 +13068,7 @@
       </w:pPr>
     </w:lvl>
   </w:abstractNum>
-  <w:abstractNum w:abstractNumId="23">
+  <w:abstractNum w:abstractNumId="30">
     <w:nsid w:val="559D1FBB"/>
     <w:multiLevelType w:val="hybridMultilevel"/>
     <w:tmpl w:val="0CB60F48"/>
@@ -11205,7 +13181,7 @@
       </w:rPr>
     </w:lvl>
   </w:abstractNum>
-  <w:abstractNum w:abstractNumId="24">
+  <w:abstractNum w:abstractNumId="31">
     <w:nsid w:val="55A271AE"/>
     <w:multiLevelType w:val="multilevel"/>
     <w:tmpl w:val="0409001F"/>
@@ -11291,7 +13267,7 @@
       </w:pPr>
     </w:lvl>
   </w:abstractNum>
-  <w:abstractNum w:abstractNumId="25">
+  <w:abstractNum w:abstractNumId="32">
     <w:nsid w:val="5C1B53EF"/>
     <w:multiLevelType w:val="hybridMultilevel"/>
     <w:tmpl w:val="68D0597A"/>
@@ -11404,7 +13380,7 @@
       </w:rPr>
     </w:lvl>
   </w:abstractNum>
-  <w:abstractNum w:abstractNumId="26">
+  <w:abstractNum w:abstractNumId="33">
     <w:nsid w:val="618D28C5"/>
     <w:multiLevelType w:val="multilevel"/>
     <w:tmpl w:val="0409001D"/>
@@ -11490,7 +13466,93 @@
       </w:pPr>
     </w:lvl>
   </w:abstractNum>
-  <w:abstractNum w:abstractNumId="27">
+  <w:abstractNum w:abstractNumId="34">
+    <w:nsid w:val="650836BD"/>
+    <w:multiLevelType w:val="hybridMultilevel"/>
+    <w:tmpl w:val="4AECD50C"/>
+    <w:lvl w:ilvl="0" w:tplc="0409001B">
+      <w:start w:val="1"/>
+      <w:numFmt w:val="lowerRoman"/>
+      <w:lvlText w:val="%1."/>
+      <w:lvlJc w:val="right"/>
+      <w:pPr>
+        <w:ind w:left="720" w:hanging="360"/>
+      </w:pPr>
+    </w:lvl>
+    <w:lvl w:ilvl="1" w:tplc="04090019" w:tentative="1">
+      <w:start w:val="1"/>
+      <w:numFmt w:val="lowerLetter"/>
+      <w:lvlText w:val="%2."/>
+      <w:lvlJc w:val="left"/>
+      <w:pPr>
+        <w:ind w:left="1440" w:hanging="360"/>
+      </w:pPr>
+    </w:lvl>
+    <w:lvl w:ilvl="2" w:tplc="0409001B" w:tentative="1">
+      <w:start w:val="1"/>
+      <w:numFmt w:val="lowerRoman"/>
+      <w:lvlText w:val="%3."/>
+      <w:lvlJc w:val="right"/>
+      <w:pPr>
+        <w:ind w:left="2160" w:hanging="180"/>
+      </w:pPr>
+    </w:lvl>
+    <w:lvl w:ilvl="3" w:tplc="0409000F" w:tentative="1">
+      <w:start w:val="1"/>
+      <w:numFmt w:val="decimal"/>
+      <w:lvlText w:val="%4."/>
+      <w:lvlJc w:val="left"/>
+      <w:pPr>
+        <w:ind w:left="2880" w:hanging="360"/>
+      </w:pPr>
+    </w:lvl>
+    <w:lvl w:ilvl="4" w:tplc="04090019" w:tentative="1">
+      <w:start w:val="1"/>
+      <w:numFmt w:val="lowerLetter"/>
+      <w:lvlText w:val="%5."/>
+      <w:lvlJc w:val="left"/>
+      <w:pPr>
+        <w:ind w:left="3600" w:hanging="360"/>
+      </w:pPr>
+    </w:lvl>
+    <w:lvl w:ilvl="5" w:tplc="0409001B" w:tentative="1">
+      <w:start w:val="1"/>
+      <w:numFmt w:val="lowerRoman"/>
+      <w:lvlText w:val="%6."/>
+      <w:lvlJc w:val="right"/>
+      <w:pPr>
+        <w:ind w:left="4320" w:hanging="180"/>
+      </w:pPr>
+    </w:lvl>
+    <w:lvl w:ilvl="6" w:tplc="0409000F" w:tentative="1">
+      <w:start w:val="1"/>
+      <w:numFmt w:val="decimal"/>
+      <w:lvlText w:val="%7."/>
+      <w:lvlJc w:val="left"/>
+      <w:pPr>
+        <w:ind w:left="5040" w:hanging="360"/>
+      </w:pPr>
+    </w:lvl>
+    <w:lvl w:ilvl="7" w:tplc="04090019" w:tentative="1">
+      <w:start w:val="1"/>
+      <w:numFmt w:val="lowerLetter"/>
+      <w:lvlText w:val="%8."/>
+      <w:lvlJc w:val="left"/>
+      <w:pPr>
+        <w:ind w:left="5760" w:hanging="360"/>
+      </w:pPr>
+    </w:lvl>
+    <w:lvl w:ilvl="8" w:tplc="0409001B" w:tentative="1">
+      <w:start w:val="1"/>
+      <w:numFmt w:val="lowerRoman"/>
+      <w:lvlText w:val="%9."/>
+      <w:lvlJc w:val="right"/>
+      <w:pPr>
+        <w:ind w:left="6480" w:hanging="180"/>
+      </w:pPr>
+    </w:lvl>
+  </w:abstractNum>
+  <w:abstractNum w:abstractNumId="35">
     <w:nsid w:val="6BA14BBB"/>
     <w:multiLevelType w:val="hybridMultilevel"/>
     <w:tmpl w:val="97E249F8"/>
@@ -11576,7 +13638,7 @@
       </w:pPr>
     </w:lvl>
   </w:abstractNum>
-  <w:abstractNum w:abstractNumId="28">
+  <w:abstractNum w:abstractNumId="36">
     <w:nsid w:val="6E7B2E9B"/>
     <w:multiLevelType w:val="hybridMultilevel"/>
     <w:tmpl w:val="6E401406"/>
@@ -11689,7 +13751,7 @@
       </w:rPr>
     </w:lvl>
   </w:abstractNum>
-  <w:abstractNum w:abstractNumId="29">
+  <w:abstractNum w:abstractNumId="37">
     <w:nsid w:val="6F5900CD"/>
     <w:multiLevelType w:val="hybridMultilevel"/>
     <w:tmpl w:val="DC60E090"/>
@@ -11775,7 +13837,7 @@
       </w:pPr>
     </w:lvl>
   </w:abstractNum>
-  <w:abstractNum w:abstractNumId="30">
+  <w:abstractNum w:abstractNumId="38">
     <w:nsid w:val="700301F4"/>
     <w:multiLevelType w:val="hybridMultilevel"/>
     <w:tmpl w:val="4B10041A"/>
@@ -11888,7 +13950,7 @@
       </w:rPr>
     </w:lvl>
   </w:abstractNum>
-  <w:abstractNum w:abstractNumId="31">
+  <w:abstractNum w:abstractNumId="39">
     <w:nsid w:val="707E5FF0"/>
     <w:multiLevelType w:val="hybridMultilevel"/>
     <w:tmpl w:val="5170B144"/>
@@ -11974,7 +14036,93 @@
       </w:pPr>
     </w:lvl>
   </w:abstractNum>
-  <w:abstractNum w:abstractNumId="32">
+  <w:abstractNum w:abstractNumId="40">
+    <w:nsid w:val="75A80CB4"/>
+    <w:multiLevelType w:val="multilevel"/>
+    <w:tmpl w:val="0409001D"/>
+    <w:lvl w:ilvl="0">
+      <w:start w:val="1"/>
+      <w:numFmt w:val="decimal"/>
+      <w:lvlText w:val="%1)"/>
+      <w:lvlJc w:val="left"/>
+      <w:pPr>
+        <w:ind w:left="360" w:hanging="360"/>
+      </w:pPr>
+    </w:lvl>
+    <w:lvl w:ilvl="1">
+      <w:start w:val="1"/>
+      <w:numFmt w:val="lowerLetter"/>
+      <w:lvlText w:val="%2)"/>
+      <w:lvlJc w:val="left"/>
+      <w:pPr>
+        <w:ind w:left="720" w:hanging="360"/>
+      </w:pPr>
+    </w:lvl>
+    <w:lvl w:ilvl="2">
+      <w:start w:val="1"/>
+      <w:numFmt w:val="lowerRoman"/>
+      <w:lvlText w:val="%3)"/>
+      <w:lvlJc w:val="left"/>
+      <w:pPr>
+        <w:ind w:left="1080" w:hanging="360"/>
+      </w:pPr>
+    </w:lvl>
+    <w:lvl w:ilvl="3">
+      <w:start w:val="1"/>
+      <w:numFmt w:val="decimal"/>
+      <w:lvlText w:val="(%4)"/>
+      <w:lvlJc w:val="left"/>
+      <w:pPr>
+        <w:ind w:left="1440" w:hanging="360"/>
+      </w:pPr>
+    </w:lvl>
+    <w:lvl w:ilvl="4">
+      <w:start w:val="1"/>
+      <w:numFmt w:val="lowerLetter"/>
+      <w:lvlText w:val="(%5)"/>
+      <w:lvlJc w:val="left"/>
+      <w:pPr>
+        <w:ind w:left="1800" w:hanging="360"/>
+      </w:pPr>
+    </w:lvl>
+    <w:lvl w:ilvl="5">
+      <w:start w:val="1"/>
+      <w:numFmt w:val="lowerRoman"/>
+      <w:lvlText w:val="(%6)"/>
+      <w:lvlJc w:val="left"/>
+      <w:pPr>
+        <w:ind w:left="2160" w:hanging="360"/>
+      </w:pPr>
+    </w:lvl>
+    <w:lvl w:ilvl="6">
+      <w:start w:val="1"/>
+      <w:numFmt w:val="decimal"/>
+      <w:lvlText w:val="%7."/>
+      <w:lvlJc w:val="left"/>
+      <w:pPr>
+        <w:ind w:left="2520" w:hanging="360"/>
+      </w:pPr>
+    </w:lvl>
+    <w:lvl w:ilvl="7">
+      <w:start w:val="1"/>
+      <w:numFmt w:val="lowerLetter"/>
+      <w:lvlText w:val="%8."/>
+      <w:lvlJc w:val="left"/>
+      <w:pPr>
+        <w:ind w:left="2880" w:hanging="360"/>
+      </w:pPr>
+    </w:lvl>
+    <w:lvl w:ilvl="8">
+      <w:start w:val="1"/>
+      <w:numFmt w:val="lowerRoman"/>
+      <w:lvlText w:val="%9."/>
+      <w:lvlJc w:val="left"/>
+      <w:pPr>
+        <w:ind w:left="3240" w:hanging="360"/>
+      </w:pPr>
+    </w:lvl>
+  </w:abstractNum>
+  <w:abstractNum w:abstractNumId="41">
     <w:nsid w:val="784C4ADC"/>
     <w:multiLevelType w:val="hybridMultilevel"/>
     <w:tmpl w:val="5F42E9B0"/>
@@ -12088,103 +14236,130 @@
     </w:lvl>
   </w:abstractNum>
   <w:num w:numId="1">
+    <w:abstractNumId w:val="12"/>
+  </w:num>
+  <w:num w:numId="2">
+    <w:abstractNumId w:val="31"/>
+  </w:num>
+  <w:num w:numId="3">
+    <w:abstractNumId w:val="17"/>
+  </w:num>
+  <w:num w:numId="4">
+    <w:abstractNumId w:val="28"/>
+  </w:num>
+  <w:num w:numId="5">
+    <w:abstractNumId w:val="20"/>
+  </w:num>
+  <w:num w:numId="6">
+    <w:abstractNumId w:val="6"/>
+  </w:num>
+  <w:num w:numId="7">
+    <w:abstractNumId w:val="15"/>
+  </w:num>
+  <w:num w:numId="8">
+    <w:abstractNumId w:val="24"/>
+  </w:num>
+  <w:num w:numId="9">
+    <w:abstractNumId w:val="35"/>
+  </w:num>
+  <w:num w:numId="10">
+    <w:abstractNumId w:val="39"/>
+  </w:num>
+  <w:num w:numId="11">
+    <w:abstractNumId w:val="3"/>
+  </w:num>
+  <w:num w:numId="12">
+    <w:abstractNumId w:val="27"/>
+  </w:num>
+  <w:num w:numId="13">
+    <w:abstractNumId w:val="22"/>
+  </w:num>
+  <w:num w:numId="14">
+    <w:abstractNumId w:val="5"/>
+  </w:num>
+  <w:num w:numId="15">
+    <w:abstractNumId w:val="4"/>
+  </w:num>
+  <w:num w:numId="16">
+    <w:abstractNumId w:val="36"/>
+  </w:num>
+  <w:num w:numId="17">
+    <w:abstractNumId w:val="26"/>
+  </w:num>
+  <w:num w:numId="18">
+    <w:abstractNumId w:val="16"/>
+  </w:num>
+  <w:num w:numId="19">
+    <w:abstractNumId w:val="29"/>
+  </w:num>
+  <w:num w:numId="20">
+    <w:abstractNumId w:val="1"/>
+  </w:num>
+  <w:num w:numId="21">
+    <w:abstractNumId w:val="33"/>
+  </w:num>
+  <w:num w:numId="22">
+    <w:abstractNumId w:val="18"/>
+  </w:num>
+  <w:num w:numId="23">
+    <w:abstractNumId w:val="21"/>
+  </w:num>
+  <w:num w:numId="24">
+    <w:abstractNumId w:val="2"/>
+  </w:num>
+  <w:num w:numId="25">
+    <w:abstractNumId w:val="14"/>
+  </w:num>
+  <w:num w:numId="26">
+    <w:abstractNumId w:val="25"/>
+  </w:num>
+  <w:num w:numId="27">
+    <w:abstractNumId w:val="41"/>
+  </w:num>
+  <w:num w:numId="28">
+    <w:abstractNumId w:val="13"/>
+  </w:num>
+  <w:num w:numId="29">
     <w:abstractNumId w:val="7"/>
   </w:num>
-  <w:num w:numId="2">
-    <w:abstractNumId w:val="24"/>
+  <w:num w:numId="30">
+    <w:abstractNumId w:val="32"/>
   </w:num>
-  <w:num w:numId="3">
-    <w:abstractNumId w:val="12"/>
+  <w:num w:numId="31">
+    <w:abstractNumId w:val="30"/>
   </w:num>
-  <w:num w:numId="4">
-    <w:abstractNumId w:val="21"/>
+  <w:num w:numId="32">
+    <w:abstractNumId w:val="38"/>
   </w:num>
-  <w:num w:numId="5">
-    <w:abstractNumId w:val="14"/>
+  <w:num w:numId="33">
+    <w:abstractNumId w:val="37"/>
   </w:num>
-  <w:num w:numId="6">
-    <w:abstractNumId w:val="5"/>
+  <w:num w:numId="34">
+    <w:abstractNumId w:val="9"/>
   </w:num>
-  <w:num w:numId="7">
+  <w:num w:numId="35">
+    <w:abstractNumId w:val="19"/>
+  </w:num>
+  <w:num w:numId="36">
+    <w:abstractNumId w:val="8"/>
+  </w:num>
+  <w:num w:numId="37">
+    <w:abstractNumId w:val="11"/>
+  </w:num>
+  <w:num w:numId="38">
+    <w:abstractNumId w:val="40"/>
+  </w:num>
+  <w:num w:numId="39">
+    <w:abstractNumId w:val="0"/>
+  </w:num>
+  <w:num w:numId="40">
+    <w:abstractNumId w:val="23"/>
+  </w:num>
+  <w:num w:numId="41">
     <w:abstractNumId w:val="10"/>
   </w:num>
-  <w:num w:numId="8">
-    <w:abstractNumId w:val="17"/>
-  </w:num>
-  <w:num w:numId="9">
-    <w:abstractNumId w:val="27"/>
-  </w:num>
-  <w:num w:numId="10">
-    <w:abstractNumId w:val="31"/>
-  </w:num>
-  <w:num w:numId="11">
-    <w:abstractNumId w:val="2"/>
-  </w:num>
-  <w:num w:numId="12">
-    <w:abstractNumId w:val="20"/>
-  </w:num>
-  <w:num w:numId="13">
-    <w:abstractNumId w:val="16"/>
-  </w:num>
-  <w:num w:numId="14">
-    <w:abstractNumId w:val="4"/>
-  </w:num>
-  <w:num w:numId="15">
-    <w:abstractNumId w:val="3"/>
-  </w:num>
-  <w:num w:numId="16">
-    <w:abstractNumId w:val="28"/>
-  </w:num>
-  <w:num w:numId="17">
-    <w:abstractNumId w:val="19"/>
-  </w:num>
-  <w:num w:numId="18">
-    <w:abstractNumId w:val="11"/>
-  </w:num>
-  <w:num w:numId="19">
-    <w:abstractNumId w:val="22"/>
-  </w:num>
-  <w:num w:numId="20">
-    <w:abstractNumId w:val="0"/>
-  </w:num>
-  <w:num w:numId="21">
-    <w:abstractNumId w:val="26"/>
-  </w:num>
-  <w:num w:numId="22">
-    <w:abstractNumId w:val="13"/>
-  </w:num>
-  <w:num w:numId="23">
-    <w:abstractNumId w:val="15"/>
-  </w:num>
-  <w:num w:numId="24">
-    <w:abstractNumId w:val="1"/>
-  </w:num>
-  <w:num w:numId="25">
-    <w:abstractNumId w:val="9"/>
-  </w:num>
-  <w:num w:numId="26">
-    <w:abstractNumId w:val="18"/>
-  </w:num>
-  <w:num w:numId="27">
-    <w:abstractNumId w:val="32"/>
-  </w:num>
-  <w:num w:numId="28">
-    <w:abstractNumId w:val="8"/>
-  </w:num>
-  <w:num w:numId="29">
-    <w:abstractNumId w:val="6"/>
-  </w:num>
-  <w:num w:numId="30">
-    <w:abstractNumId w:val="25"/>
-  </w:num>
-  <w:num w:numId="31">
-    <w:abstractNumId w:val="23"/>
-  </w:num>
-  <w:num w:numId="32">
-    <w:abstractNumId w:val="30"/>
-  </w:num>
-  <w:num w:numId="33">
-    <w:abstractNumId w:val="29"/>
+  <w:num w:numId="42">
+    <w:abstractNumId w:val="34"/>
   </w:num>
 </w:numbering>
 </file>
@@ -13735,559 +15910,6 @@
 </w:styles>
 </file>
 
-<file path=word/glossary/document.xml><?xml version="1.0" encoding="utf-8"?>
-<w:glossaryDocument xmlns:wpc="http://schemas.microsoft.com/office/word/2010/wordprocessingCanvas" xmlns:mo="http://schemas.microsoft.com/office/mac/office/2008/main" xmlns:mc="http://schemas.openxmlformats.org/markup-compatibility/2006" xmlns:mv="urn:schemas-microsoft-com:mac:vml" xmlns:o="urn:schemas-microsoft-com:office:office" xmlns:r="http://schemas.openxmlformats.org/officeDocument/2006/relationships" xmlns:m="http://schemas.openxmlformats.org/officeDocument/2006/math" xmlns:v="urn:schemas-microsoft-com:vml" xmlns:wp14="http://schemas.microsoft.com/office/word/2010/wordprocessingDrawing" xmlns:wp="http://schemas.openxmlformats.org/drawingml/2006/wordprocessingDrawing" xmlns:w10="urn:schemas-microsoft-com:office:word" xmlns:w="http://schemas.openxmlformats.org/wordprocessingml/2006/main" xmlns:w14="http://schemas.microsoft.com/office/word/2010/wordml" xmlns:wpg="http://schemas.microsoft.com/office/word/2010/wordprocessingGroup" xmlns:wpi="http://schemas.microsoft.com/office/word/2010/wordprocessingInk" xmlns:wne="http://schemas.microsoft.com/office/word/2006/wordml" xmlns:wps="http://schemas.microsoft.com/office/word/2010/wordprocessingShape" mc:Ignorable="w14 wp14"/>
-</file>
-
-<file path=word/glossary/fontTable.xml><?xml version="1.0" encoding="utf-8"?>
-<w:fonts xmlns:mc="http://schemas.openxmlformats.org/markup-compatibility/2006" xmlns:r="http://schemas.openxmlformats.org/officeDocument/2006/relationships" xmlns:w="http://schemas.openxmlformats.org/wordprocessingml/2006/main" xmlns:w14="http://schemas.microsoft.com/office/word/2010/wordml" mc:Ignorable="w14">
-  <w:font w:name="Times New Roman">
-    <w:panose1 w:val="02020603050405020304"/>
-    <w:charset w:val="00"/>
-    <w:family w:val="auto"/>
-    <w:pitch w:val="variable"/>
-    <w:sig w:usb0="E0002AEF" w:usb1="C0007841" w:usb2="00000009" w:usb3="00000000" w:csb0="000001FF" w:csb1="00000000"/>
-  </w:font>
-  <w:font w:name="Symbol">
-    <w:panose1 w:val="00000000000000000000"/>
-    <w:charset w:val="02"/>
-    <w:family w:val="auto"/>
-    <w:pitch w:val="variable"/>
-    <w:sig w:usb0="00000000" w:usb1="10000000" w:usb2="00000000" w:usb3="00000000" w:csb0="80000000" w:csb1="00000000"/>
-  </w:font>
-  <w:font w:name="Courier New">
-    <w:panose1 w:val="02070309020205020404"/>
-    <w:charset w:val="00"/>
-    <w:family w:val="auto"/>
-    <w:pitch w:val="variable"/>
-    <w:sig w:usb0="E0002AFF" w:usb1="C0007843" w:usb2="00000009" w:usb3="00000000" w:csb0="000001FF" w:csb1="00000000"/>
-  </w:font>
-  <w:font w:name="Wingdings">
-    <w:panose1 w:val="05000000000000000000"/>
-    <w:charset w:val="02"/>
-    <w:family w:val="auto"/>
-    <w:pitch w:val="variable"/>
-    <w:sig w:usb0="00000000" w:usb1="10000000" w:usb2="00000000" w:usb3="00000000" w:csb0="80000000" w:csb1="00000000"/>
-  </w:font>
-  <w:font w:name="Cambria">
-    <w:panose1 w:val="02040503050406030204"/>
-    <w:charset w:val="00"/>
-    <w:family w:val="auto"/>
-    <w:pitch w:val="variable"/>
-    <w:sig w:usb0="E00002FF" w:usb1="400004FF" w:usb2="00000000" w:usb3="00000000" w:csb0="0000019F" w:csb1="00000000"/>
-  </w:font>
-  <w:font w:name="ＭＳ 明朝">
-    <w:charset w:val="4E"/>
-    <w:family w:val="auto"/>
-    <w:pitch w:val="variable"/>
-    <w:sig w:usb0="E00002FF" w:usb1="6AC7FDFB" w:usb2="00000012" w:usb3="00000000" w:csb0="0002009F" w:csb1="00000000"/>
-  </w:font>
-  <w:font w:name="Calibri">
-    <w:panose1 w:val="020F0502020204030204"/>
-    <w:charset w:val="00"/>
-    <w:family w:val="auto"/>
-    <w:pitch w:val="variable"/>
-    <w:sig w:usb0="E10002FF" w:usb1="4000ACFF" w:usb2="00000009" w:usb3="00000000" w:csb0="0000019F" w:csb1="00000000"/>
-  </w:font>
-  <w:font w:name="ＭＳ ゴシック">
-    <w:charset w:val="4E"/>
-    <w:family w:val="auto"/>
-    <w:pitch w:val="variable"/>
-    <w:sig w:usb0="E00002FF" w:usb1="6AC7FDFB" w:usb2="00000012" w:usb3="00000000" w:csb0="0002009F" w:csb1="00000000"/>
-  </w:font>
-  <w:font w:name="Lucida Grande">
-    <w:panose1 w:val="020B0600040502020204"/>
-    <w:charset w:val="00"/>
-    <w:family w:val="auto"/>
-    <w:pitch w:val="variable"/>
-    <w:sig w:usb0="E1000AEF" w:usb1="5000A1FF" w:usb2="00000000" w:usb3="00000000" w:csb0="000001BF" w:csb1="00000000"/>
-  </w:font>
-  <w:font w:name="Cambria Math">
-    <w:panose1 w:val="02040503050406030204"/>
-    <w:charset w:val="00"/>
-    <w:family w:val="auto"/>
-    <w:pitch w:val="variable"/>
-    <w:sig w:usb0="E00002FF" w:usb1="420024FF" w:usb2="00000000" w:usb3="00000000" w:csb0="0000019F" w:csb1="00000000"/>
-  </w:font>
-  <w:font w:name="Arial">
-    <w:panose1 w:val="020B0604020202020204"/>
-    <w:charset w:val="00"/>
-    <w:family w:val="auto"/>
-    <w:pitch w:val="variable"/>
-    <w:sig w:usb0="E0002AFF" w:usb1="C0007843" w:usb2="00000009" w:usb3="00000000" w:csb0="000001FF" w:csb1="00000000"/>
-  </w:font>
-</w:fonts>
-</file>
-
-<file path=word/glossary/settings.xml><?xml version="1.0" encoding="utf-8"?>
-<w:settings xmlns:mc="http://schemas.openxmlformats.org/markup-compatibility/2006" xmlns:o="urn:schemas-microsoft-com:office:office" xmlns:r="http://schemas.openxmlformats.org/officeDocument/2006/relationships" xmlns:m="http://schemas.openxmlformats.org/officeDocument/2006/math" xmlns:v="urn:schemas-microsoft-com:vml" xmlns:w10="urn:schemas-microsoft-com:office:word" xmlns:w="http://schemas.openxmlformats.org/wordprocessingml/2006/main" xmlns:w14="http://schemas.microsoft.com/office/word/2010/wordml" xmlns:sl="http://schemas.openxmlformats.org/schemaLibrary/2006/main" mc:Ignorable="w14">
-  <w:view w:val="normal"/>
-  <w:defaultTabStop w:val="720"/>
-  <w:characterSpacingControl w:val="doNotCompress"/>
-  <w:compat>
-    <w:useFELayout/>
-    <w:compatSetting w:name="compatibilityMode" w:uri="http://schemas.microsoft.com/office/word" w:val="14"/>
-    <w:compatSetting w:name="overrideTableStyleFontSizeAndJustification" w:uri="http://schemas.microsoft.com/office/word" w:val="1"/>
-    <w:compatSetting w:name="enableOpenTypeFeatures" w:uri="http://schemas.microsoft.com/office/word" w:val="1"/>
-    <w:compatSetting w:name="doNotFlipMirrorIndents" w:uri="http://schemas.microsoft.com/office/word" w:val="1"/>
-  </w:compat>
-  <w:rsids>
-    <w:rsidRoot w:val="005274B4"/>
-    <w:rsid w:val="005274B4"/>
-  </w:rsids>
-  <m:mathPr>
-    <m:mathFont m:val="Cambria Math"/>
-    <m:brkBin m:val="before"/>
-    <m:brkBinSub m:val="--"/>
-    <m:smallFrac m:val="0"/>
-    <m:dispDef/>
-    <m:lMargin m:val="0"/>
-    <m:rMargin m:val="0"/>
-    <m:defJc m:val="centerGroup"/>
-    <m:wrapIndent m:val="1440"/>
-    <m:intLim m:val="subSup"/>
-    <m:naryLim m:val="undOvr"/>
-  </m:mathPr>
-  <w:themeFontLang w:val="en-US" w:eastAsia="ja-JP"/>
-  <w:clrSchemeMapping w:bg1="light1" w:t1="dark1" w:bg2="light2" w:t2="dark2" w:accent1="accent1" w:accent2="accent2" w:accent3="accent3" w:accent4="accent4" w:accent5="accent5" w:accent6="accent6" w:hyperlink="hyperlink" w:followedHyperlink="followedHyperlink"/>
-  <w:doNotAutoCompressPictures/>
-  <w:decimalSymbol w:val="."/>
-  <w:listSeparator w:val=","/>
-  <w14:defaultImageDpi w14:val="300"/>
-</w:settings>
-</file>
-
-<file path=word/glossary/styles.xml><?xml version="1.0" encoding="utf-8"?>
-<w:styles xmlns:mc="http://schemas.openxmlformats.org/markup-compatibility/2006" xmlns:r="http://schemas.openxmlformats.org/officeDocument/2006/relationships" xmlns:w="http://schemas.openxmlformats.org/wordprocessingml/2006/main" xmlns:w14="http://schemas.microsoft.com/office/word/2010/wordml" mc:Ignorable="w14">
-  <w:docDefaults>
-    <w:rPrDefault>
-      <w:rPr>
-        <w:rFonts w:asciiTheme="minorHAnsi" w:eastAsiaTheme="minorEastAsia" w:hAnsiTheme="minorHAnsi" w:cstheme="minorBidi"/>
-        <w:sz w:val="24"/>
-        <w:szCs w:val="24"/>
-        <w:lang w:val="en-US" w:eastAsia="ja-JP" w:bidi="ar-SA"/>
-      </w:rPr>
-    </w:rPrDefault>
-    <w:pPrDefault/>
-  </w:docDefaults>
-  <w:latentStyles w:defLockedState="0" w:defUIPriority="99" w:defSemiHidden="1" w:defUnhideWhenUsed="1" w:defQFormat="0" w:count="276">
-    <w:lsdException w:name="Normal" w:semiHidden="0" w:uiPriority="0" w:unhideWhenUsed="0" w:qFormat="1"/>
-    <w:lsdException w:name="heading 1" w:semiHidden="0" w:uiPriority="9" w:unhideWhenUsed="0" w:qFormat="1"/>
-    <w:lsdException w:name="heading 2" w:uiPriority="9" w:qFormat="1"/>
-    <w:lsdException w:name="heading 3" w:uiPriority="9" w:qFormat="1"/>
-    <w:lsdException w:name="heading 4" w:uiPriority="9" w:qFormat="1"/>
-    <w:lsdException w:name="heading 5" w:uiPriority="9" w:qFormat="1"/>
-    <w:lsdException w:name="heading 6" w:uiPriority="9" w:qFormat="1"/>
-    <w:lsdException w:name="heading 7" w:uiPriority="9" w:qFormat="1"/>
-    <w:lsdException w:name="heading 8" w:uiPriority="9" w:qFormat="1"/>
-    <w:lsdException w:name="heading 9" w:uiPriority="9" w:qFormat="1"/>
-    <w:lsdException w:name="toc 1" w:uiPriority="39"/>
-    <w:lsdException w:name="toc 2" w:uiPriority="39"/>
-    <w:lsdException w:name="toc 3" w:uiPriority="39"/>
-    <w:lsdException w:name="toc 4" w:uiPriority="39"/>
-    <w:lsdException w:name="toc 5" w:uiPriority="39"/>
-    <w:lsdException w:name="toc 6" w:uiPriority="39"/>
-    <w:lsdException w:name="toc 7" w:uiPriority="39"/>
-    <w:lsdException w:name="toc 8" w:uiPriority="39"/>
-    <w:lsdException w:name="toc 9" w:uiPriority="39"/>
-    <w:lsdException w:name="caption" w:uiPriority="35" w:qFormat="1"/>
-    <w:lsdException w:name="Title" w:semiHidden="0" w:uiPriority="10" w:unhideWhenUsed="0" w:qFormat="1"/>
-    <w:lsdException w:name="Default Paragraph Font" w:uiPriority="1"/>
-    <w:lsdException w:name="Subtitle" w:semiHidden="0" w:uiPriority="11" w:unhideWhenUsed="0" w:qFormat="1"/>
-    <w:lsdException w:name="Strong" w:semiHidden="0" w:uiPriority="22" w:unhideWhenUsed="0" w:qFormat="1"/>
-    <w:lsdException w:name="Emphasis" w:semiHidden="0" w:uiPriority="20" w:unhideWhenUsed="0" w:qFormat="1"/>
-    <w:lsdException w:name="Table Grid" w:semiHidden="0" w:uiPriority="59" w:unhideWhenUsed="0"/>
-    <w:lsdException w:name="Placeholder Text" w:unhideWhenUsed="0"/>
-    <w:lsdException w:name="No Spacing" w:semiHidden="0" w:uiPriority="1" w:unhideWhenUsed="0" w:qFormat="1"/>
-    <w:lsdException w:name="Light Shading" w:semiHidden="0" w:uiPriority="60" w:unhideWhenUsed="0"/>
-    <w:lsdException w:name="Light List" w:semiHidden="0" w:uiPriority="61" w:unhideWhenUsed="0"/>
-    <w:lsdException w:name="Light Grid" w:semiHidden="0" w:uiPriority="62" w:unhideWhenUsed="0"/>
-    <w:lsdException w:name="Medium Shading 1" w:semiHidden="0" w:uiPriority="63" w:unhideWhenUsed="0"/>
-    <w:lsdException w:name="Medium Shading 2" w:semiHidden="0" w:uiPriority="64" w:unhideWhenUsed="0"/>
-    <w:lsdException w:name="Medium List 1" w:semiHidden="0" w:uiPriority="65" w:unhideWhenUsed="0"/>
-    <w:lsdException w:name="Medium List 2" w:semiHidden="0" w:uiPriority="66" w:unhideWhenUsed="0"/>
-    <w:lsdException w:name="Medium Grid 1" w:semiHidden="0" w:uiPriority="67" w:unhideWhenUsed="0"/>
-    <w:lsdException w:name="Medium Grid 2" w:semiHidden="0" w:uiPriority="68" w:unhideWhenUsed="0"/>
-    <w:lsdException w:name="Medium Grid 3" w:semiHidden="0" w:uiPriority="69" w:unhideWhenUsed="0"/>
-    <w:lsdException w:name="Dark List" w:semiHidden="0" w:uiPriority="70" w:unhideWhenUsed="0"/>
-    <w:lsdException w:name="Colorful Shading" w:semiHidden="0" w:uiPriority="71" w:unhideWhenUsed="0"/>
-    <w:lsdException w:name="Colorful List" w:semiHidden="0" w:uiPriority="72" w:unhideWhenUsed="0"/>
-    <w:lsdException w:name="Colorful Grid" w:semiHidden="0" w:uiPriority="73" w:unhideWhenUsed="0"/>
-    <w:lsdException w:name="Light Shading Accent 1" w:semiHidden="0" w:uiPriority="60" w:unhideWhenUsed="0"/>
-    <w:lsdException w:name="Light List Accent 1" w:semiHidden="0" w:uiPriority="61" w:unhideWhenUsed="0"/>
-    <w:lsdException w:name="Light Grid Accent 1" w:semiHidden="0" w:uiPriority="62" w:unhideWhenUsed="0"/>
-    <w:lsdException w:name="Medium Shading 1 Accent 1" w:semiHidden="0" w:uiPriority="63" w:unhideWhenUsed="0"/>
-    <w:lsdException w:name="Medium Shading 2 Accent 1" w:semiHidden="0" w:uiPriority="64" w:unhideWhenUsed="0"/>
-    <w:lsdException w:name="Medium List 1 Accent 1" w:semiHidden="0" w:uiPriority="65" w:unhideWhenUsed="0"/>
-    <w:lsdException w:name="Revision" w:unhideWhenUsed="0"/>
-    <w:lsdException w:name="List Paragraph" w:semiHidden="0" w:uiPriority="34" w:unhideWhenUsed="0" w:qFormat="1"/>
-    <w:lsdException w:name="Quote" w:semiHidden="0" w:uiPriority="29" w:unhideWhenUsed="0" w:qFormat="1"/>
-    <w:lsdException w:name="Intense Quote" w:semiHidden="0" w:uiPriority="30" w:unhideWhenUsed="0" w:qFormat="1"/>
-    <w:lsdException w:name="Medium List 2 Accent 1" w:semiHidden="0" w:uiPriority="66" w:unhideWhenUsed="0"/>
-    <w:lsdException w:name="Medium Grid 1 Accent 1" w:semiHidden="0" w:uiPriority="67" w:unhideWhenUsed="0"/>
-    <w:lsdException w:name="Medium Grid 2 Accent 1" w:semiHidden="0" w:uiPriority="68" w:unhideWhenUsed="0"/>
-    <w:lsdException w:name="Medium Grid 3 Accent 1" w:semiHidden="0" w:uiPriority="69" w:unhideWhenUsed="0"/>
-    <w:lsdException w:name="Dark List Accent 1" w:semiHidden="0" w:uiPriority="70" w:unhideWhenUsed="0"/>
-    <w:lsdException w:name="Colorful Shading Accent 1" w:semiHidden="0" w:uiPriority="71" w:unhideWhenUsed="0"/>
-    <w:lsdException w:name="Colorful List Accent 1" w:semiHidden="0" w:uiPriority="72" w:unhideWhenUsed="0"/>
-    <w:lsdException w:name="Colorful Grid Accent 1" w:semiHidden="0" w:uiPriority="73" w:unhideWhenUsed="0"/>
-    <w:lsdException w:name="Light Shading Accent 2" w:semiHidden="0" w:uiPriority="60" w:unhideWhenUsed="0"/>
-    <w:lsdException w:name="Light List Accent 2" w:semiHidden="0" w:uiPriority="61" w:unhideWhenUsed="0"/>
-    <w:lsdException w:name="Light Grid Accent 2" w:semiHidden="0" w:uiPriority="62" w:unhideWhenUsed="0"/>
-    <w:lsdException w:name="Medium Shading 1 Accent 2" w:semiHidden="0" w:uiPriority="63" w:unhideWhenUsed="0"/>
-    <w:lsdException w:name="Medium Shading 2 Accent 2" w:semiHidden="0" w:uiPriority="64" w:unhideWhenUsed="0"/>
-    <w:lsdException w:name="Medium List 1 Accent 2" w:semiHidden="0" w:uiPriority="65" w:unhideWhenUsed="0"/>
-    <w:lsdException w:name="Medium List 2 Accent 2" w:semiHidden="0" w:uiPriority="66" w:unhideWhenUsed="0"/>
-    <w:lsdException w:name="Medium Grid 1 Accent 2" w:semiHidden="0" w:uiPriority="67" w:unhideWhenUsed="0"/>
-    <w:lsdException w:name="Medium Grid 2 Accent 2" w:semiHidden="0" w:uiPriority="68" w:unhideWhenUsed="0"/>
-    <w:lsdException w:name="Medium Grid 3 Accent 2" w:semiHidden="0" w:uiPriority="69" w:unhideWhenUsed="0"/>
-    <w:lsdException w:name="Dark List Accent 2" w:semiHidden="0" w:uiPriority="70" w:unhideWhenUsed="0"/>
-    <w:lsdException w:name="Colorful Shading Accent 2" w:semiHidden="0" w:uiPriority="71" w:unhideWhenUsed="0"/>
-    <w:lsdException w:name="Colorful List Accent 2" w:semiHidden="0" w:uiPriority="72" w:unhideWhenUsed="0"/>
-    <w:lsdException w:name="Colorful Grid Accent 2" w:semiHidden="0" w:uiPriority="73" w:unhideWhenUsed="0"/>
-    <w:lsdException w:name="Light Shading Accent 3" w:semiHidden="0" w:uiPriority="60" w:unhideWhenUsed="0"/>
-    <w:lsdException w:name="Light List Accent 3" w:semiHidden="0" w:uiPriority="61" w:unhideWhenUsed="0"/>
-    <w:lsdException w:name="Light Grid Accent 3" w:semiHidden="0" w:uiPriority="62" w:unhideWhenUsed="0"/>
-    <w:lsdException w:name="Medium Shading 1 Accent 3" w:semiHidden="0" w:uiPriority="63" w:unhideWhenUsed="0"/>
-    <w:lsdException w:name="Medium Shading 2 Accent 3" w:semiHidden="0" w:uiPriority="64" w:unhideWhenUsed="0"/>
-    <w:lsdException w:name="Medium List 1 Accent 3" w:semiHidden="0" w:uiPriority="65" w:unhideWhenUsed="0"/>
-    <w:lsdException w:name="Medium List 2 Accent 3" w:semiHidden="0" w:uiPriority="66" w:unhideWhenUsed="0"/>
-    <w:lsdException w:name="Medium Grid 1 Accent 3" w:semiHidden="0" w:uiPriority="67" w:unhideWhenUsed="0"/>
-    <w:lsdException w:name="Medium Grid 2 Accent 3" w:semiHidden="0" w:uiPriority="68" w:unhideWhenUsed="0"/>
-    <w:lsdException w:name="Medium Grid 3 Accent 3" w:semiHidden="0" w:uiPriority="69" w:unhideWhenUsed="0"/>
-    <w:lsdException w:name="Dark List Accent 3" w:semiHidden="0" w:uiPriority="70" w:unhideWhenUsed="0"/>
-    <w:lsdException w:name="Colorful Shading Accent 3" w:semiHidden="0" w:uiPriority="71" w:unhideWhenUsed="0"/>
-    <w:lsdException w:name="Colorful List Accent 3" w:semiHidden="0" w:uiPriority="72" w:unhideWhenUsed="0"/>
-    <w:lsdException w:name="Colorful Grid Accent 3" w:semiHidden="0" w:uiPriority="73" w:unhideWhenUsed="0"/>
-    <w:lsdException w:name="Light Shading Accent 4" w:semiHidden="0" w:uiPriority="60" w:unhideWhenUsed="0"/>
-    <w:lsdException w:name="Light List Accent 4" w:semiHidden="0" w:uiPriority="61" w:unhideWhenUsed="0"/>
-    <w:lsdException w:name="Light Grid Accent 4" w:semiHidden="0" w:uiPriority="62" w:unhideWhenUsed="0"/>
-    <w:lsdException w:name="Medium Shading 1 Accent 4" w:semiHidden="0" w:uiPriority="63" w:unhideWhenUsed="0"/>
-    <w:lsdException w:name="Medium Shading 2 Accent 4" w:semiHidden="0" w:uiPriority="64" w:unhideWhenUsed="0"/>
-    <w:lsdException w:name="Medium List 1 Accent 4" w:semiHidden="0" w:uiPriority="65" w:unhideWhenUsed="0"/>
-    <w:lsdException w:name="Medium List 2 Accent 4" w:semiHidden="0" w:uiPriority="66" w:unhideWhenUsed="0"/>
-    <w:lsdException w:name="Medium Grid 1 Accent 4" w:semiHidden="0" w:uiPriority="67" w:unhideWhenUsed="0"/>
-    <w:lsdException w:name="Medium Grid 2 Accent 4" w:semiHidden="0" w:uiPriority="68" w:unhideWhenUsed="0"/>
-    <w:lsdException w:name="Medium Grid 3 Accent 4" w:semiHidden="0" w:uiPriority="69" w:unhideWhenUsed="0"/>
-    <w:lsdException w:name="Dark List Accent 4" w:semiHidden="0" w:uiPriority="70" w:unhideWhenUsed="0"/>
-    <w:lsdException w:name="Colorful Shading Accent 4" w:semiHidden="0" w:uiPriority="71" w:unhideWhenUsed="0"/>
-    <w:lsdException w:name="Colorful List Accent 4" w:semiHidden="0" w:uiPriority="72" w:unhideWhenUsed="0"/>
-    <w:lsdException w:name="Colorful Grid Accent 4" w:semiHidden="0" w:uiPriority="73" w:unhideWhenUsed="0"/>
-    <w:lsdException w:name="Light Shading Accent 5" w:semiHidden="0" w:uiPriority="60" w:unhideWhenUsed="0"/>
-    <w:lsdException w:name="Light List Accent 5" w:semiHidden="0" w:uiPriority="61" w:unhideWhenUsed="0"/>
-    <w:lsdException w:name="Light Grid Accent 5" w:semiHidden="0" w:uiPriority="62" w:unhideWhenUsed="0"/>
-    <w:lsdException w:name="Medium Shading 1 Accent 5" w:semiHidden="0" w:uiPriority="63" w:unhideWhenUsed="0"/>
-    <w:lsdException w:name="Medium Shading 2 Accent 5" w:semiHidden="0" w:uiPriority="64" w:unhideWhenUsed="0"/>
-    <w:lsdException w:name="Medium List 1 Accent 5" w:semiHidden="0" w:uiPriority="65" w:unhideWhenUsed="0"/>
-    <w:lsdException w:name="Medium List 2 Accent 5" w:semiHidden="0" w:uiPriority="66" w:unhideWhenUsed="0"/>
-    <w:lsdException w:name="Medium Grid 1 Accent 5" w:semiHidden="0" w:uiPriority="67" w:unhideWhenUsed="0"/>
-    <w:lsdException w:name="Medium Grid 2 Accent 5" w:semiHidden="0" w:uiPriority="68" w:unhideWhenUsed="0"/>
-    <w:lsdException w:name="Medium Grid 3 Accent 5" w:semiHidden="0" w:uiPriority="69" w:unhideWhenUsed="0"/>
-    <w:lsdException w:name="Dark List Accent 5" w:semiHidden="0" w:uiPriority="70" w:unhideWhenUsed="0"/>
-    <w:lsdException w:name="Colorful Shading Accent 5" w:semiHidden="0" w:uiPriority="71" w:unhideWhenUsed="0"/>
-    <w:lsdException w:name="Colorful List Accent 5" w:semiHidden="0" w:uiPriority="72" w:unhideWhenUsed="0"/>
-    <w:lsdException w:name="Colorful Grid Accent 5" w:semiHidden="0" w:uiPriority="73" w:unhideWhenUsed="0"/>
-    <w:lsdException w:name="Light Shading Accent 6" w:semiHidden="0" w:uiPriority="60" w:unhideWhenUsed="0"/>
-    <w:lsdException w:name="Light List Accent 6" w:semiHidden="0" w:uiPriority="61" w:unhideWhenUsed="0"/>
-    <w:lsdException w:name="Light Grid Accent 6" w:semiHidden="0" w:uiPriority="62" w:unhideWhenUsed="0"/>
-    <w:lsdException w:name="Medium Shading 1 Accent 6" w:semiHidden="0" w:uiPriority="63" w:unhideWhenUsed="0"/>
-    <w:lsdException w:name="Medium Shading 2 Accent 6" w:semiHidden="0" w:uiPriority="64" w:unhideWhenUsed="0"/>
-    <w:lsdException w:name="Medium List 1 Accent 6" w:semiHidden="0" w:uiPriority="65" w:unhideWhenUsed="0"/>
-    <w:lsdException w:name="Medium List 2 Accent 6" w:semiHidden="0" w:uiPriority="66" w:unhideWhenUsed="0"/>
-    <w:lsdException w:name="Medium Grid 1 Accent 6" w:semiHidden="0" w:uiPriority="67" w:unhideWhenUsed="0"/>
-    <w:lsdException w:name="Medium Grid 2 Accent 6" w:semiHidden="0" w:uiPriority="68" w:unhideWhenUsed="0"/>
-    <w:lsdException w:name="Medium Grid 3 Accent 6" w:semiHidden="0" w:uiPriority="69" w:unhideWhenUsed="0"/>
-    <w:lsdException w:name="Dark List Accent 6" w:semiHidden="0" w:uiPriority="70" w:unhideWhenUsed="0"/>
-    <w:lsdException w:name="Colorful Shading Accent 6" w:semiHidden="0" w:uiPriority="71" w:unhideWhenUsed="0"/>
-    <w:lsdException w:name="Colorful List Accent 6" w:semiHidden="0" w:uiPriority="72" w:unhideWhenUsed="0"/>
-    <w:lsdException w:name="Colorful Grid Accent 6" w:semiHidden="0" w:uiPriority="73" w:unhideWhenUsed="0"/>
-    <w:lsdException w:name="Subtle Emphasis" w:semiHidden="0" w:uiPriority="19" w:unhideWhenUsed="0" w:qFormat="1"/>
-    <w:lsdException w:name="Intense Emphasis" w:semiHidden="0" w:uiPriority="21" w:unhideWhenUsed="0" w:qFormat="1"/>
-    <w:lsdException w:name="Subtle Reference" w:semiHidden="0" w:uiPriority="31" w:unhideWhenUsed="0" w:qFormat="1"/>
-    <w:lsdException w:name="Intense Reference" w:semiHidden="0" w:uiPriority="32" w:unhideWhenUsed="0" w:qFormat="1"/>
-    <w:lsdException w:name="Book Title" w:semiHidden="0" w:uiPriority="33" w:unhideWhenUsed="0" w:qFormat="1"/>
-    <w:lsdException w:name="Bibliography" w:uiPriority="37"/>
-    <w:lsdException w:name="TOC Heading" w:uiPriority="39" w:qFormat="1"/>
-  </w:latentStyles>
-  <w:style w:type="paragraph" w:default="1" w:styleId="Normal">
-    <w:name w:val="Normal"/>
-    <w:qFormat/>
-  </w:style>
-  <w:style w:type="character" w:default="1" w:styleId="DefaultParagraphFont">
-    <w:name w:val="Default Paragraph Font"/>
-    <w:uiPriority w:val="1"/>
-    <w:semiHidden/>
-    <w:unhideWhenUsed/>
-  </w:style>
-  <w:style w:type="table" w:default="1" w:styleId="TableNormal">
-    <w:name w:val="Normal Table"/>
-    <w:uiPriority w:val="99"/>
-    <w:semiHidden/>
-    <w:unhideWhenUsed/>
-    <w:tblPr>
-      <w:tblInd w:w="0" w:type="dxa"/>
-      <w:tblCellMar>
-        <w:top w:w="0" w:type="dxa"/>
-        <w:left w:w="108" w:type="dxa"/>
-        <w:bottom w:w="0" w:type="dxa"/>
-        <w:right w:w="108" w:type="dxa"/>
-      </w:tblCellMar>
-    </w:tblPr>
-  </w:style>
-  <w:style w:type="numbering" w:default="1" w:styleId="NoList">
-    <w:name w:val="No List"/>
-    <w:uiPriority w:val="99"/>
-    <w:semiHidden/>
-    <w:unhideWhenUsed/>
-  </w:style>
-  <w:style w:type="paragraph" w:customStyle="1" w:styleId="2FD439A2828B06428FDC9F6CA9545195">
-    <w:name w:val="2FD439A2828B06428FDC9F6CA9545195"/>
-    <w:rsid w:val="005274B4"/>
-  </w:style>
-  <w:style w:type="paragraph" w:customStyle="1" w:styleId="7EEC1392F2759A4B9AADA7D941715431">
-    <w:name w:val="7EEC1392F2759A4B9AADA7D941715431"/>
-    <w:rsid w:val="005274B4"/>
-  </w:style>
-  <w:style w:type="paragraph" w:customStyle="1" w:styleId="03E1199A34C2D74884F785B64A018C04">
-    <w:name w:val="03E1199A34C2D74884F785B64A018C04"/>
-    <w:rsid w:val="005274B4"/>
-  </w:style>
-  <w:style w:type="paragraph" w:customStyle="1" w:styleId="EF9323F966A2184CA7CBCA86B0E6D112">
-    <w:name w:val="EF9323F966A2184CA7CBCA86B0E6D112"/>
-    <w:rsid w:val="005274B4"/>
-  </w:style>
-  <w:style w:type="character" w:styleId="PlaceholderText">
-    <w:name w:val="Placeholder Text"/>
-    <w:basedOn w:val="DefaultParagraphFont"/>
-    <w:uiPriority w:val="99"/>
-    <w:semiHidden/>
-    <w:rsid w:val="005274B4"/>
-    <w:rPr>
-      <w:color w:val="808080"/>
-    </w:rPr>
-  </w:style>
-</w:styles>
-</file>
-
-<file path=word/glossary/stylesWithEffects.xml><?xml version="1.0" encoding="utf-8"?>
-<w:styles xmlns:wpc="http://schemas.microsoft.com/office/word/2010/wordprocessingCanvas" xmlns:mo="http://schemas.microsoft.com/office/mac/office/2008/main" xmlns:mc="http://schemas.openxmlformats.org/markup-compatibility/2006" xmlns:mv="urn:schemas-microsoft-com:mac:vml" xmlns:o="urn:schemas-microsoft-com:office:office" xmlns:r="http://schemas.openxmlformats.org/officeDocument/2006/relationships" xmlns:m="http://schemas.openxmlformats.org/officeDocument/2006/math" xmlns:v="urn:schemas-microsoft-com:vml" xmlns:wp14="http://schemas.microsoft.com/office/word/2010/wordprocessingDrawing" xmlns:wp="http://schemas.openxmlformats.org/drawingml/2006/wordprocessingDrawing" xmlns:w10="urn:schemas-microsoft-com:office:word" xmlns:w="http://schemas.openxmlformats.org/wordprocessingml/2006/main" xmlns:w14="http://schemas.microsoft.com/office/word/2010/wordml" xmlns:wpg="http://schemas.microsoft.com/office/word/2010/wordprocessingGroup" xmlns:wpi="http://schemas.microsoft.com/office/word/2010/wordprocessingInk" xmlns:wne="http://schemas.microsoft.com/office/word/2006/wordml" xmlns:wps="http://schemas.microsoft.com/office/word/2010/wordprocessingShape" mc:Ignorable="w14 wp14">
-  <w:docDefaults>
-    <w:rPrDefault>
-      <w:rPr>
-        <w:rFonts w:asciiTheme="minorHAnsi" w:eastAsiaTheme="minorEastAsia" w:hAnsiTheme="minorHAnsi" w:cstheme="minorBidi"/>
-        <w:sz w:val="24"/>
-        <w:szCs w:val="24"/>
-        <w:lang w:val="en-US" w:eastAsia="ja-JP" w:bidi="ar-SA"/>
-      </w:rPr>
-    </w:rPrDefault>
-    <w:pPrDefault/>
-  </w:docDefaults>
-  <w:latentStyles w:defLockedState="0" w:defUIPriority="99" w:defSemiHidden="1" w:defUnhideWhenUsed="1" w:defQFormat="0" w:count="276">
-    <w:lsdException w:name="Normal" w:semiHidden="0" w:uiPriority="0" w:unhideWhenUsed="0" w:qFormat="1"/>
-    <w:lsdException w:name="heading 1" w:semiHidden="0" w:uiPriority="9" w:unhideWhenUsed="0" w:qFormat="1"/>
-    <w:lsdException w:name="heading 2" w:uiPriority="9" w:qFormat="1"/>
-    <w:lsdException w:name="heading 3" w:uiPriority="9" w:qFormat="1"/>
-    <w:lsdException w:name="heading 4" w:uiPriority="9" w:qFormat="1"/>
-    <w:lsdException w:name="heading 5" w:uiPriority="9" w:qFormat="1"/>
-    <w:lsdException w:name="heading 6" w:uiPriority="9" w:qFormat="1"/>
-    <w:lsdException w:name="heading 7" w:uiPriority="9" w:qFormat="1"/>
-    <w:lsdException w:name="heading 8" w:uiPriority="9" w:qFormat="1"/>
-    <w:lsdException w:name="heading 9" w:uiPriority="9" w:qFormat="1"/>
-    <w:lsdException w:name="toc 1" w:uiPriority="39"/>
-    <w:lsdException w:name="toc 2" w:uiPriority="39"/>
-    <w:lsdException w:name="toc 3" w:uiPriority="39"/>
-    <w:lsdException w:name="toc 4" w:uiPriority="39"/>
-    <w:lsdException w:name="toc 5" w:uiPriority="39"/>
-    <w:lsdException w:name="toc 6" w:uiPriority="39"/>
-    <w:lsdException w:name="toc 7" w:uiPriority="39"/>
-    <w:lsdException w:name="toc 8" w:uiPriority="39"/>
-    <w:lsdException w:name="toc 9" w:uiPriority="39"/>
-    <w:lsdException w:name="caption" w:uiPriority="35" w:qFormat="1"/>
-    <w:lsdException w:name="Title" w:semiHidden="0" w:uiPriority="10" w:unhideWhenUsed="0" w:qFormat="1"/>
-    <w:lsdException w:name="Default Paragraph Font" w:uiPriority="1"/>
-    <w:lsdException w:name="Subtitle" w:semiHidden="0" w:uiPriority="11" w:unhideWhenUsed="0" w:qFormat="1"/>
-    <w:lsdException w:name="Strong" w:semiHidden="0" w:uiPriority="22" w:unhideWhenUsed="0" w:qFormat="1"/>
-    <w:lsdException w:name="Emphasis" w:semiHidden="0" w:uiPriority="20" w:unhideWhenUsed="0" w:qFormat="1"/>
-    <w:lsdException w:name="Table Grid" w:semiHidden="0" w:uiPriority="59" w:unhideWhenUsed="0"/>
-    <w:lsdException w:name="Placeholder Text" w:unhideWhenUsed="0"/>
-    <w:lsdException w:name="No Spacing" w:semiHidden="0" w:uiPriority="1" w:unhideWhenUsed="0" w:qFormat="1"/>
-    <w:lsdException w:name="Light Shading" w:semiHidden="0" w:uiPriority="60" w:unhideWhenUsed="0"/>
-    <w:lsdException w:name="Light List" w:semiHidden="0" w:uiPriority="61" w:unhideWhenUsed="0"/>
-    <w:lsdException w:name="Light Grid" w:semiHidden="0" w:uiPriority="62" w:unhideWhenUsed="0"/>
-    <w:lsdException w:name="Medium Shading 1" w:semiHidden="0" w:uiPriority="63" w:unhideWhenUsed="0"/>
-    <w:lsdException w:name="Medium Shading 2" w:semiHidden="0" w:uiPriority="64" w:unhideWhenUsed="0"/>
-    <w:lsdException w:name="Medium List 1" w:semiHidden="0" w:uiPriority="65" w:unhideWhenUsed="0"/>
-    <w:lsdException w:name="Medium List 2" w:semiHidden="0" w:uiPriority="66" w:unhideWhenUsed="0"/>
-    <w:lsdException w:name="Medium Grid 1" w:semiHidden="0" w:uiPriority="67" w:unhideWhenUsed="0"/>
-    <w:lsdException w:name="Medium Grid 2" w:semiHidden="0" w:uiPriority="68" w:unhideWhenUsed="0"/>
-    <w:lsdException w:name="Medium Grid 3" w:semiHidden="0" w:uiPriority="69" w:unhideWhenUsed="0"/>
-    <w:lsdException w:name="Dark List" w:semiHidden="0" w:uiPriority="70" w:unhideWhenUsed="0"/>
-    <w:lsdException w:name="Colorful Shading" w:semiHidden="0" w:uiPriority="71" w:unhideWhenUsed="0"/>
-    <w:lsdException w:name="Colorful List" w:semiHidden="0" w:uiPriority="72" w:unhideWhenUsed="0"/>
-    <w:lsdException w:name="Colorful Grid" w:semiHidden="0" w:uiPriority="73" w:unhideWhenUsed="0"/>
-    <w:lsdException w:name="Light Shading Accent 1" w:semiHidden="0" w:uiPriority="60" w:unhideWhenUsed="0"/>
-    <w:lsdException w:name="Light List Accent 1" w:semiHidden="0" w:uiPriority="61" w:unhideWhenUsed="0"/>
-    <w:lsdException w:name="Light Grid Accent 1" w:semiHidden="0" w:uiPriority="62" w:unhideWhenUsed="0"/>
-    <w:lsdException w:name="Medium Shading 1 Accent 1" w:semiHidden="0" w:uiPriority="63" w:unhideWhenUsed="0"/>
-    <w:lsdException w:name="Medium Shading 2 Accent 1" w:semiHidden="0" w:uiPriority="64" w:unhideWhenUsed="0"/>
-    <w:lsdException w:name="Medium List 1 Accent 1" w:semiHidden="0" w:uiPriority="65" w:unhideWhenUsed="0"/>
-    <w:lsdException w:name="Revision" w:unhideWhenUsed="0"/>
-    <w:lsdException w:name="List Paragraph" w:semiHidden="0" w:uiPriority="34" w:unhideWhenUsed="0" w:qFormat="1"/>
-    <w:lsdException w:name="Quote" w:semiHidden="0" w:uiPriority="29" w:unhideWhenUsed="0" w:qFormat="1"/>
-    <w:lsdException w:name="Intense Quote" w:semiHidden="0" w:uiPriority="30" w:unhideWhenUsed="0" w:qFormat="1"/>
-    <w:lsdException w:name="Medium List 2 Accent 1" w:semiHidden="0" w:uiPriority="66" w:unhideWhenUsed="0"/>
-    <w:lsdException w:name="Medium Grid 1 Accent 1" w:semiHidden="0" w:uiPriority="67" w:unhideWhenUsed="0"/>
-    <w:lsdException w:name="Medium Grid 2 Accent 1" w:semiHidden="0" w:uiPriority="68" w:unhideWhenUsed="0"/>
-    <w:lsdException w:name="Medium Grid 3 Accent 1" w:semiHidden="0" w:uiPriority="69" w:unhideWhenUsed="0"/>
-    <w:lsdException w:name="Dark List Accent 1" w:semiHidden="0" w:uiPriority="70" w:unhideWhenUsed="0"/>
-    <w:lsdException w:name="Colorful Shading Accent 1" w:semiHidden="0" w:uiPriority="71" w:unhideWhenUsed="0"/>
-    <w:lsdException w:name="Colorful List Accent 1" w:semiHidden="0" w:uiPriority="72" w:unhideWhenUsed="0"/>
-    <w:lsdException w:name="Colorful Grid Accent 1" w:semiHidden="0" w:uiPriority="73" w:unhideWhenUsed="0"/>
-    <w:lsdException w:name="Light Shading Accent 2" w:semiHidden="0" w:uiPriority="60" w:unhideWhenUsed="0"/>
-    <w:lsdException w:name="Light List Accent 2" w:semiHidden="0" w:uiPriority="61" w:unhideWhenUsed="0"/>
-    <w:lsdException w:name="Light Grid Accent 2" w:semiHidden="0" w:uiPriority="62" w:unhideWhenUsed="0"/>
-    <w:lsdException w:name="Medium Shading 1 Accent 2" w:semiHidden="0" w:uiPriority="63" w:unhideWhenUsed="0"/>
-    <w:lsdException w:name="Medium Shading 2 Accent 2" w:semiHidden="0" w:uiPriority="64" w:unhideWhenUsed="0"/>
-    <w:lsdException w:name="Medium List 1 Accent 2" w:semiHidden="0" w:uiPriority="65" w:unhideWhenUsed="0"/>
-    <w:lsdException w:name="Medium List 2 Accent 2" w:semiHidden="0" w:uiPriority="66" w:unhideWhenUsed="0"/>
-    <w:lsdException w:name="Medium Grid 1 Accent 2" w:semiHidden="0" w:uiPriority="67" w:unhideWhenUsed="0"/>
-    <w:lsdException w:name="Medium Grid 2 Accent 2" w:semiHidden="0" w:uiPriority="68" w:unhideWhenUsed="0"/>
-    <w:lsdException w:name="Medium Grid 3 Accent 2" w:semiHidden="0" w:uiPriority="69" w:unhideWhenUsed="0"/>
-    <w:lsdException w:name="Dark List Accent 2" w:semiHidden="0" w:uiPriority="70" w:unhideWhenUsed="0"/>
-    <w:lsdException w:name="Colorful Shading Accent 2" w:semiHidden="0" w:uiPriority="71" w:unhideWhenUsed="0"/>
-    <w:lsdException w:name="Colorful List Accent 2" w:semiHidden="0" w:uiPriority="72" w:unhideWhenUsed="0"/>
-    <w:lsdException w:name="Colorful Grid Accent 2" w:semiHidden="0" w:uiPriority="73" w:unhideWhenUsed="0"/>
-    <w:lsdException w:name="Light Shading Accent 3" w:semiHidden="0" w:uiPriority="60" w:unhideWhenUsed="0"/>
-    <w:lsdException w:name="Light List Accent 3" w:semiHidden="0" w:uiPriority="61" w:unhideWhenUsed="0"/>
-    <w:lsdException w:name="Light Grid Accent 3" w:semiHidden="0" w:uiPriority="62" w:unhideWhenUsed="0"/>
-    <w:lsdException w:name="Medium Shading 1 Accent 3" w:semiHidden="0" w:uiPriority="63" w:unhideWhenUsed="0"/>
-    <w:lsdException w:name="Medium Shading 2 Accent 3" w:semiHidden="0" w:uiPriority="64" w:unhideWhenUsed="0"/>
-    <w:lsdException w:name="Medium List 1 Accent 3" w:semiHidden="0" w:uiPriority="65" w:unhideWhenUsed="0"/>
-    <w:lsdException w:name="Medium List 2 Accent 3" w:semiHidden="0" w:uiPriority="66" w:unhideWhenUsed="0"/>
-    <w:lsdException w:name="Medium Grid 1 Accent 3" w:semiHidden="0" w:uiPriority="67" w:unhideWhenUsed="0"/>
-    <w:lsdException w:name="Medium Grid 2 Accent 3" w:semiHidden="0" w:uiPriority="68" w:unhideWhenUsed="0"/>
-    <w:lsdException w:name="Medium Grid 3 Accent 3" w:semiHidden="0" w:uiPriority="69" w:unhideWhenUsed="0"/>
-    <w:lsdException w:name="Dark List Accent 3" w:semiHidden="0" w:uiPriority="70" w:unhideWhenUsed="0"/>
-    <w:lsdException w:name="Colorful Shading Accent 3" w:semiHidden="0" w:uiPriority="71" w:unhideWhenUsed="0"/>
-    <w:lsdException w:name="Colorful List Accent 3" w:semiHidden="0" w:uiPriority="72" w:unhideWhenUsed="0"/>
-    <w:lsdException w:name="Colorful Grid Accent 3" w:semiHidden="0" w:uiPriority="73" w:unhideWhenUsed="0"/>
-    <w:lsdException w:name="Light Shading Accent 4" w:semiHidden="0" w:uiPriority="60" w:unhideWhenUsed="0"/>
-    <w:lsdException w:name="Light List Accent 4" w:semiHidden="0" w:uiPriority="61" w:unhideWhenUsed="0"/>
-    <w:lsdException w:name="Light Grid Accent 4" w:semiHidden="0" w:uiPriority="62" w:unhideWhenUsed="0"/>
-    <w:lsdException w:name="Medium Shading 1 Accent 4" w:semiHidden="0" w:uiPriority="63" w:unhideWhenUsed="0"/>
-    <w:lsdException w:name="Medium Shading 2 Accent 4" w:semiHidden="0" w:uiPriority="64" w:unhideWhenUsed="0"/>
-    <w:lsdException w:name="Medium List 1 Accent 4" w:semiHidden="0" w:uiPriority="65" w:unhideWhenUsed="0"/>
-    <w:lsdException w:name="Medium List 2 Accent 4" w:semiHidden="0" w:uiPriority="66" w:unhideWhenUsed="0"/>
-    <w:lsdException w:name="Medium Grid 1 Accent 4" w:semiHidden="0" w:uiPriority="67" w:unhideWhenUsed="0"/>
-    <w:lsdException w:name="Medium Grid 2 Accent 4" w:semiHidden="0" w:uiPriority="68" w:unhideWhenUsed="0"/>
-    <w:lsdException w:name="Medium Grid 3 Accent 4" w:semiHidden="0" w:uiPriority="69" w:unhideWhenUsed="0"/>
-    <w:lsdException w:name="Dark List Accent 4" w:semiHidden="0" w:uiPriority="70" w:unhideWhenUsed="0"/>
-    <w:lsdException w:name="Colorful Shading Accent 4" w:semiHidden="0" w:uiPriority="71" w:unhideWhenUsed="0"/>
-    <w:lsdException w:name="Colorful List Accent 4" w:semiHidden="0" w:uiPriority="72" w:unhideWhenUsed="0"/>
-    <w:lsdException w:name="Colorful Grid Accent 4" w:semiHidden="0" w:uiPriority="73" w:unhideWhenUsed="0"/>
-    <w:lsdException w:name="Light Shading Accent 5" w:semiHidden="0" w:uiPriority="60" w:unhideWhenUsed="0"/>
-    <w:lsdException w:name="Light List Accent 5" w:semiHidden="0" w:uiPriority="61" w:unhideWhenUsed="0"/>
-    <w:lsdException w:name="Light Grid Accent 5" w:semiHidden="0" w:uiPriority="62" w:unhideWhenUsed="0"/>
-    <w:lsdException w:name="Medium Shading 1 Accent 5" w:semiHidden="0" w:uiPriority="63" w:unhideWhenUsed="0"/>
-    <w:lsdException w:name="Medium Shading 2 Accent 5" w:semiHidden="0" w:uiPriority="64" w:unhideWhenUsed="0"/>
-    <w:lsdException w:name="Medium List 1 Accent 5" w:semiHidden="0" w:uiPriority="65" w:unhideWhenUsed="0"/>
-    <w:lsdException w:name="Medium List 2 Accent 5" w:semiHidden="0" w:uiPriority="66" w:unhideWhenUsed="0"/>
-    <w:lsdException w:name="Medium Grid 1 Accent 5" w:semiHidden="0" w:uiPriority="67" w:unhideWhenUsed="0"/>
-    <w:lsdException w:name="Medium Grid 2 Accent 5" w:semiHidden="0" w:uiPriority="68" w:unhideWhenUsed="0"/>
-    <w:lsdException w:name="Medium Grid 3 Accent 5" w:semiHidden="0" w:uiPriority="69" w:unhideWhenUsed="0"/>
-    <w:lsdException w:name="Dark List Accent 5" w:semiHidden="0" w:uiPriority="70" w:unhideWhenUsed="0"/>
-    <w:lsdException w:name="Colorful Shading Accent 5" w:semiHidden="0" w:uiPriority="71" w:unhideWhenUsed="0"/>
-    <w:lsdException w:name="Colorful List Accent 5" w:semiHidden="0" w:uiPriority="72" w:unhideWhenUsed="0"/>
-    <w:lsdException w:name="Colorful Grid Accent 5" w:semiHidden="0" w:uiPriority="73" w:unhideWhenUsed="0"/>
-    <w:lsdException w:name="Light Shading Accent 6" w:semiHidden="0" w:uiPriority="60" w:unhideWhenUsed="0"/>
-    <w:lsdException w:name="Light List Accent 6" w:semiHidden="0" w:uiPriority="61" w:unhideWhenUsed="0"/>
-    <w:lsdException w:name="Light Grid Accent 6" w:semiHidden="0" w:uiPriority="62" w:unhideWhenUsed="0"/>
-    <w:lsdException w:name="Medium Shading 1 Accent 6" w:semiHidden="0" w:uiPriority="63" w:unhideWhenUsed="0"/>
-    <w:lsdException w:name="Medium Shading 2 Accent 6" w:semiHidden="0" w:uiPriority="64" w:unhideWhenUsed="0"/>
-    <w:lsdException w:name="Medium List 1 Accent 6" w:semiHidden="0" w:uiPriority="65" w:unhideWhenUsed="0"/>
-    <w:lsdException w:name="Medium List 2 Accent 6" w:semiHidden="0" w:uiPriority="66" w:unhideWhenUsed="0"/>
-    <w:lsdException w:name="Medium Grid 1 Accent 6" w:semiHidden="0" w:uiPriority="67" w:unhideWhenUsed="0"/>
-    <w:lsdException w:name="Medium Grid 2 Accent 6" w:semiHidden="0" w:uiPriority="68" w:unhideWhenUsed="0"/>
-    <w:lsdException w:name="Medium Grid 3 Accent 6" w:semiHidden="0" w:uiPriority="69" w:unhideWhenUsed="0"/>
-    <w:lsdException w:name="Dark List Accent 6" w:semiHidden="0" w:uiPriority="70" w:unhideWhenUsed="0"/>
-    <w:lsdException w:name="Colorful Shading Accent 6" w:semiHidden="0" w:uiPriority="71" w:unhideWhenUsed="0"/>
-    <w:lsdException w:name="Colorful List Accent 6" w:semiHidden="0" w:uiPriority="72" w:unhideWhenUsed="0"/>
-    <w:lsdException w:name="Colorful Grid Accent 6" w:semiHidden="0" w:uiPriority="73" w:unhideWhenUsed="0"/>
-    <w:lsdException w:name="Subtle Emphasis" w:semiHidden="0" w:uiPriority="19" w:unhideWhenUsed="0" w:qFormat="1"/>
-    <w:lsdException w:name="Intense Emphasis" w:semiHidden="0" w:uiPriority="21" w:unhideWhenUsed="0" w:qFormat="1"/>
-    <w:lsdException w:name="Subtle Reference" w:semiHidden="0" w:uiPriority="31" w:unhideWhenUsed="0" w:qFormat="1"/>
-    <w:lsdException w:name="Intense Reference" w:semiHidden="0" w:uiPriority="32" w:unhideWhenUsed="0" w:qFormat="1"/>
-    <w:lsdException w:name="Book Title" w:semiHidden="0" w:uiPriority="33" w:unhideWhenUsed="0" w:qFormat="1"/>
-    <w:lsdException w:name="Bibliography" w:uiPriority="37"/>
-    <w:lsdException w:name="TOC Heading" w:uiPriority="39" w:qFormat="1"/>
-  </w:latentStyles>
-  <w:style w:type="paragraph" w:default="1" w:styleId="Normal">
-    <w:name w:val="Normal"/>
-    <w:qFormat/>
-  </w:style>
-  <w:style w:type="character" w:default="1" w:styleId="DefaultParagraphFont">
-    <w:name w:val="Default Paragraph Font"/>
-    <w:uiPriority w:val="1"/>
-    <w:semiHidden/>
-    <w:unhideWhenUsed/>
-  </w:style>
-  <w:style w:type="table" w:default="1" w:styleId="TableNormal">
-    <w:name w:val="Normal Table"/>
-    <w:uiPriority w:val="99"/>
-    <w:semiHidden/>
-    <w:unhideWhenUsed/>
-    <w:tblPr>
-      <w:tblInd w:w="0" w:type="dxa"/>
-      <w:tblCellMar>
-        <w:top w:w="0" w:type="dxa"/>
-        <w:left w:w="108" w:type="dxa"/>
-        <w:bottom w:w="0" w:type="dxa"/>
-        <w:right w:w="108" w:type="dxa"/>
-      </w:tblCellMar>
-    </w:tblPr>
-  </w:style>
-  <w:style w:type="numbering" w:default="1" w:styleId="NoList">
-    <w:name w:val="No List"/>
-    <w:uiPriority w:val="99"/>
-    <w:semiHidden/>
-    <w:unhideWhenUsed/>
-  </w:style>
-  <w:style w:type="paragraph" w:customStyle="1" w:styleId="2FD439A2828B06428FDC9F6CA9545195">
-    <w:name w:val="2FD439A2828B06428FDC9F6CA9545195"/>
-    <w:rsid w:val="005274B4"/>
-  </w:style>
-  <w:style w:type="paragraph" w:customStyle="1" w:styleId="7EEC1392F2759A4B9AADA7D941715431">
-    <w:name w:val="7EEC1392F2759A4B9AADA7D941715431"/>
-    <w:rsid w:val="005274B4"/>
-  </w:style>
-  <w:style w:type="paragraph" w:customStyle="1" w:styleId="03E1199A34C2D74884F785B64A018C04">
-    <w:name w:val="03E1199A34C2D74884F785B64A018C04"/>
-    <w:rsid w:val="005274B4"/>
-  </w:style>
-  <w:style w:type="paragraph" w:customStyle="1" w:styleId="EF9323F966A2184CA7CBCA86B0E6D112">
-    <w:name w:val="EF9323F966A2184CA7CBCA86B0E6D112"/>
-    <w:rsid w:val="005274B4"/>
-  </w:style>
-  <w:style w:type="character" w:styleId="PlaceholderText">
-    <w:name w:val="Placeholder Text"/>
-    <w:basedOn w:val="DefaultParagraphFont"/>
-    <w:uiPriority w:val="99"/>
-    <w:semiHidden/>
-    <w:rsid w:val="005274B4"/>
-    <w:rPr>
-      <w:color w:val="808080"/>
-    </w:rPr>
-  </w:style>
-</w:styles>
-</file>
-
-<file path=word/glossary/webSettings.xml><?xml version="1.0" encoding="utf-8"?>
-<w:webSettings xmlns:mc="http://schemas.openxmlformats.org/markup-compatibility/2006" xmlns:r="http://schemas.openxmlformats.org/officeDocument/2006/relationships" xmlns:w="http://schemas.openxmlformats.org/wordprocessingml/2006/main" xmlns:w14="http://schemas.microsoft.com/office/word/2010/wordml" mc:Ignorable="w14">
-  <w:allowPNG/>
-  <w:doNotSaveAsSingleFile/>
-</w:webSettings>
-</file>
-
 <file path=word/theme/theme1.xml><?xml version="1.0" encoding="utf-8"?>
 <a:theme xmlns:a="http://schemas.openxmlformats.org/drawingml/2006/main" name="Office Theme">
   <a:themeElements>
@@ -14632,7 +16254,7 @@
 </file>
 
 <file path=customXml/itemProps2.xml><?xml version="1.0" encoding="utf-8"?>
-<ds:datastoreItem xmlns:ds="http://schemas.openxmlformats.org/officeDocument/2006/customXml" ds:itemID="{EB3D768F-36B2-4843-B34E-A995AE1D049F}">
+<ds:datastoreItem xmlns:ds="http://schemas.openxmlformats.org/officeDocument/2006/customXml" ds:itemID="{A7F372A5-20CF-C24F-B093-537C4F954979}">
   <ds:schemaRefs>
     <ds:schemaRef ds:uri="http://schemas.openxmlformats.org/officeDocument/2006/bibliography"/>
   </ds:schemaRefs>

</xml_diff>